<commit_message>
Improved documentation around server2server auth.  Added a python example
</commit_message>
<xml_diff>
--- a/prime-router/docs/ReportStream-Programmers-Guide-v2.2.docx
+++ b/prime-router/docs/ReportStream-Programmers-Guide-v2.2.docx
@@ -4038,7 +4038,6 @@
         <w:rPr>
           <w:color w:val="000000"/>
           <w:sz w:val="24"/>
-          <w:szCs w:val="24"/>
         </w:rPr>
       </w:pPr>
     </w:p>
@@ -4053,177 +4052,6 @@
         </w:pBdr>
         <w:spacing w:line="360" w:lineRule="auto"/>
         <w:rPr>
-          <w:color w:val="000000"/>
-          <w:sz w:val="24"/>
-        </w:rPr>
-      </w:pPr>
-      <w:r>
-        <w:rPr>
-          <w:color w:val="000000"/>
-          <w:sz w:val="24"/>
-        </w:rPr>
-        <w:t xml:space="preserve">The examples below assume a </w:t>
-      </w:r>
-      <w:proofErr w:type="spellStart"/>
-      <w:r>
-        <w:rPr>
-          <w:color w:val="000000"/>
-          <w:sz w:val="24"/>
-        </w:rPr>
-        <w:t>ReportStream</w:t>
-      </w:r>
-      <w:proofErr w:type="spellEnd"/>
-      <w:r>
-        <w:rPr>
-          <w:color w:val="000000"/>
-          <w:sz w:val="24"/>
-        </w:rPr>
-        <w:t xml:space="preserve"> client “healthy-labs” and submit the payload contained in the file ./healthy-labs-nonPII-data.csv (</w:t>
-      </w:r>
-      <w:proofErr w:type="gramStart"/>
-      <w:r>
-        <w:rPr>
-          <w:color w:val="000000"/>
-          <w:sz w:val="24"/>
-        </w:rPr>
-        <w:t>or .hl</w:t>
-      </w:r>
-      <w:proofErr w:type="gramEnd"/>
-      <w:r>
-        <w:rPr>
-          <w:color w:val="000000"/>
-          <w:sz w:val="24"/>
-        </w:rPr>
-        <w:t xml:space="preserve">7). As part of the onboarding process, the </w:t>
-      </w:r>
-      <w:proofErr w:type="spellStart"/>
-      <w:r>
-        <w:rPr>
-          <w:color w:val="000000"/>
-          <w:sz w:val="24"/>
-        </w:rPr>
-        <w:t>ReportStream</w:t>
-      </w:r>
-      <w:proofErr w:type="spellEnd"/>
-      <w:r>
-        <w:rPr>
-          <w:color w:val="000000"/>
-          <w:sz w:val="24"/>
-        </w:rPr>
-        <w:t xml:space="preserve"> team will pre-configure </w:t>
-      </w:r>
-      <w:proofErr w:type="spellStart"/>
-      <w:r>
-        <w:rPr>
-          <w:color w:val="000000"/>
-          <w:sz w:val="24"/>
-        </w:rPr>
-        <w:t>ReportStream</w:t>
-      </w:r>
-      <w:proofErr w:type="spellEnd"/>
-      <w:r>
-        <w:rPr>
-          <w:color w:val="000000"/>
-          <w:sz w:val="24"/>
-        </w:rPr>
-        <w:t xml:space="preserve"> with your client information and give you a unique client-id. The client configuration tells </w:t>
-      </w:r>
-      <w:proofErr w:type="spellStart"/>
-      <w:r>
-        <w:rPr>
-          <w:color w:val="000000"/>
-          <w:sz w:val="24"/>
-        </w:rPr>
-        <w:t>ReportStream</w:t>
-      </w:r>
-      <w:proofErr w:type="spellEnd"/>
-      <w:r>
-        <w:rPr>
-          <w:color w:val="000000"/>
-          <w:sz w:val="24"/>
-        </w:rPr>
-        <w:t xml:space="preserve"> what type of data to expect for that client-id. </w:t>
-      </w:r>
-      <w:proofErr w:type="spellStart"/>
-      <w:r>
-        <w:rPr>
-          <w:color w:val="000000"/>
-          <w:sz w:val="24"/>
-        </w:rPr>
-        <w:t>ReportStream</w:t>
-      </w:r>
-      <w:proofErr w:type="spellEnd"/>
-      <w:r>
-        <w:rPr>
-          <w:color w:val="000000"/>
-          <w:sz w:val="24"/>
-        </w:rPr>
-        <w:t xml:space="preserve"> will look up the associated data model and format (CSV, HL7), and validate the attached payload.</w:t>
-      </w:r>
-    </w:p>
-    <w:p>
-      <w:pPr>
-        <w:pBdr>
-          <w:top w:val="nil"/>
-          <w:left w:val="nil"/>
-          <w:bottom w:val="nil"/>
-          <w:right w:val="nil"/>
-          <w:between w:val="nil"/>
-        </w:pBdr>
-        <w:spacing w:line="360" w:lineRule="auto"/>
-        <w:rPr>
-          <w:color w:val="000000"/>
-          <w:sz w:val="24"/>
-          <w:szCs w:val="24"/>
-        </w:rPr>
-      </w:pPr>
-    </w:p>
-    <w:p>
-      <w:pPr>
-        <w:pBdr>
-          <w:top w:val="nil"/>
-          <w:left w:val="nil"/>
-          <w:bottom w:val="nil"/>
-          <w:right w:val="nil"/>
-          <w:between w:val="nil"/>
-        </w:pBdr>
-        <w:spacing w:line="360" w:lineRule="auto"/>
-        <w:rPr>
-          <w:color w:val="000000"/>
-          <w:sz w:val="24"/>
-        </w:rPr>
-      </w:pPr>
-      <w:r>
-        <w:rPr>
-          <w:color w:val="000000"/>
-          <w:sz w:val="24"/>
-        </w:rPr>
-        <w:t xml:space="preserve">In the examples, data are submitted via an HTTP POST to the </w:t>
-      </w:r>
-      <w:proofErr w:type="spellStart"/>
-      <w:r>
-        <w:rPr>
-          <w:color w:val="000000"/>
-          <w:sz w:val="24"/>
-        </w:rPr>
-        <w:t>ReportStream</w:t>
-      </w:r>
-      <w:proofErr w:type="spellEnd"/>
-      <w:r>
-        <w:rPr>
-          <w:color w:val="000000"/>
-          <w:sz w:val="24"/>
-        </w:rPr>
-        <w:t xml:space="preserve"> Staging (test) system "reports" endpoint. The data submitted are sent as the payload of the POST, as is, with no changes.</w:t>
-      </w:r>
-    </w:p>
-    <w:p>
-      <w:pPr>
-        <w:pStyle w:val="Heading2"/>
-        <w:spacing w:before="246" w:line="360" w:lineRule="auto"/>
-        <w:ind w:left="0"/>
-        <w:rPr>
-          <w:b w:val="0"/>
           <w:color w:val="000000"/>
           <w:sz w:val="24"/>
         </w:rPr>
@@ -4241,7 +4069,260 @@
       <w:bookmarkStart w:id="101" w:name="_Toc105412676"/>
       <w:bookmarkEnd w:id="91"/>
       <w:r>
-        <w:t>Example: Token-based authentication with public/private key pair</w:t>
+        <w:rPr>
+          <w:color w:val="000000"/>
+          <w:sz w:val="24"/>
+        </w:rPr>
+        <w:t xml:space="preserve">As part of the onboarding process, the </w:t>
+      </w:r>
+      <w:proofErr w:type="spellStart"/>
+      <w:r>
+        <w:rPr>
+          <w:color w:val="000000"/>
+          <w:sz w:val="24"/>
+        </w:rPr>
+        <w:t>ReportStream</w:t>
+      </w:r>
+      <w:proofErr w:type="spellEnd"/>
+      <w:r>
+        <w:rPr>
+          <w:color w:val="000000"/>
+          <w:sz w:val="24"/>
+        </w:rPr>
+        <w:t xml:space="preserve"> team will pre-configure </w:t>
+      </w:r>
+      <w:proofErr w:type="spellStart"/>
+      <w:r>
+        <w:rPr>
+          <w:color w:val="000000"/>
+          <w:sz w:val="24"/>
+        </w:rPr>
+        <w:t>ReportStream</w:t>
+      </w:r>
+      <w:proofErr w:type="spellEnd"/>
+      <w:r>
+        <w:rPr>
+          <w:color w:val="000000"/>
+          <w:sz w:val="24"/>
+        </w:rPr>
+        <w:t xml:space="preserve"> with your client information and give you a unique client-id. The client configuration tells </w:t>
+      </w:r>
+      <w:proofErr w:type="spellStart"/>
+      <w:r>
+        <w:rPr>
+          <w:color w:val="000000"/>
+          <w:sz w:val="24"/>
+        </w:rPr>
+        <w:t>ReportStream</w:t>
+      </w:r>
+      <w:proofErr w:type="spellEnd"/>
+      <w:r>
+        <w:rPr>
+          <w:color w:val="000000"/>
+          <w:sz w:val="24"/>
+        </w:rPr>
+        <w:t xml:space="preserve"> what type of data to expect for that client-id. </w:t>
+      </w:r>
+      <w:proofErr w:type="spellStart"/>
+      <w:r>
+        <w:rPr>
+          <w:color w:val="000000"/>
+          <w:sz w:val="24"/>
+        </w:rPr>
+        <w:t>ReportStream</w:t>
+      </w:r>
+      <w:proofErr w:type="spellEnd"/>
+      <w:r>
+        <w:rPr>
+          <w:color w:val="000000"/>
+          <w:sz w:val="24"/>
+        </w:rPr>
+        <w:t xml:space="preserve"> will </w:t>
+      </w:r>
+      <w:r>
+        <w:rPr>
+          <w:color w:val="000000"/>
+          <w:sz w:val="24"/>
+        </w:rPr>
+        <w:t xml:space="preserve">use the client-id to </w:t>
+      </w:r>
+      <w:r>
+        <w:rPr>
+          <w:color w:val="000000"/>
+          <w:sz w:val="24"/>
+        </w:rPr>
+        <w:t>look up the associated data model and format (CSV, HL7), and validate the attached payload.</w:t>
+      </w:r>
+      <w:r>
+        <w:rPr>
+          <w:color w:val="000000"/>
+          <w:sz w:val="24"/>
+        </w:rPr>
+        <w:t xml:space="preserve">  </w:t>
+      </w:r>
+    </w:p>
+    <w:p>
+      <w:pPr>
+        <w:pBdr>
+          <w:top w:val="nil"/>
+          <w:left w:val="nil"/>
+          <w:bottom w:val="nil"/>
+          <w:right w:val="nil"/>
+          <w:between w:val="nil"/>
+        </w:pBdr>
+        <w:spacing w:line="360" w:lineRule="auto"/>
+        <w:rPr>
+          <w:color w:val="000000"/>
+          <w:sz w:val="24"/>
+          <w:szCs w:val="24"/>
+        </w:rPr>
+      </w:pPr>
+    </w:p>
+    <w:p>
+      <w:pPr>
+        <w:pBdr>
+          <w:top w:val="nil"/>
+          <w:left w:val="nil"/>
+          <w:bottom w:val="nil"/>
+          <w:right w:val="nil"/>
+          <w:between w:val="nil"/>
+        </w:pBdr>
+        <w:spacing w:line="360" w:lineRule="auto"/>
+        <w:rPr>
+          <w:color w:val="000000"/>
+          <w:sz w:val="24"/>
+        </w:rPr>
+      </w:pPr>
+      <w:r>
+        <w:rPr>
+          <w:color w:val="000000"/>
+          <w:sz w:val="24"/>
+        </w:rPr>
+        <w:t xml:space="preserve">The examples below assume </w:t>
+      </w:r>
+      <w:r>
+        <w:rPr>
+          <w:color w:val="000000"/>
+          <w:sz w:val="24"/>
+        </w:rPr>
+        <w:t>a</w:t>
+      </w:r>
+      <w:r>
+        <w:rPr>
+          <w:color w:val="000000"/>
+          <w:sz w:val="24"/>
+        </w:rPr>
+        <w:t xml:space="preserve"> client</w:t>
+      </w:r>
+      <w:r>
+        <w:rPr>
+          <w:color w:val="000000"/>
+          <w:sz w:val="24"/>
+        </w:rPr>
+        <w:t xml:space="preserve">-id </w:t>
+      </w:r>
+      <w:proofErr w:type="gramStart"/>
+      <w:r>
+        <w:rPr>
+          <w:color w:val="000000"/>
+          <w:sz w:val="24"/>
+        </w:rPr>
+        <w:t>“healthy-labs”</w:t>
+      </w:r>
+      <w:proofErr w:type="gramEnd"/>
+      <w:r>
+        <w:rPr>
+          <w:color w:val="000000"/>
+          <w:sz w:val="24"/>
+        </w:rPr>
+        <w:t xml:space="preserve">.  The examples </w:t>
+      </w:r>
+      <w:r>
+        <w:rPr>
+          <w:color w:val="000000"/>
+          <w:sz w:val="24"/>
+        </w:rPr>
+        <w:t xml:space="preserve">submit the payload contained in the file </w:t>
+      </w:r>
+      <w:r>
+        <w:rPr>
+          <w:rFonts w:ascii="Courier" w:hAnsi="Courier"/>
+          <w:color w:val="000000"/>
+          <w:sz w:val="24"/>
+        </w:rPr>
+        <w:t>./healthy-labs-nonPII-data.csv (</w:t>
+      </w:r>
+      <w:proofErr w:type="gramStart"/>
+      <w:r>
+        <w:rPr>
+          <w:rFonts w:ascii="Courier" w:hAnsi="Courier"/>
+          <w:color w:val="000000"/>
+          <w:sz w:val="24"/>
+        </w:rPr>
+        <w:t>or .hl</w:t>
+      </w:r>
+      <w:proofErr w:type="gramEnd"/>
+      <w:r>
+        <w:rPr>
+          <w:rFonts w:ascii="Courier" w:hAnsi="Courier"/>
+          <w:color w:val="000000"/>
+          <w:sz w:val="24"/>
+        </w:rPr>
+        <w:t>7).</w:t>
+      </w:r>
+      <w:r>
+        <w:rPr>
+          <w:color w:val="000000"/>
+          <w:sz w:val="24"/>
+        </w:rPr>
+        <w:t xml:space="preserve"> In the examples, data are submitted via an HTTP POST to the </w:t>
+      </w:r>
+      <w:proofErr w:type="spellStart"/>
+      <w:r>
+        <w:rPr>
+          <w:color w:val="000000"/>
+          <w:sz w:val="24"/>
+        </w:rPr>
+        <w:t>ReportStream</w:t>
+      </w:r>
+      <w:proofErr w:type="spellEnd"/>
+      <w:r>
+        <w:rPr>
+          <w:color w:val="000000"/>
+          <w:sz w:val="24"/>
+        </w:rPr>
+        <w:t xml:space="preserve"> Staging (test) system </w:t>
+      </w:r>
+      <w:r>
+        <w:rPr>
+          <w:rFonts w:ascii="Courier" w:hAnsi="Courier"/>
+          <w:color w:val="000000"/>
+          <w:sz w:val="24"/>
+        </w:rPr>
+        <w:t>reports</w:t>
+      </w:r>
+      <w:r>
+        <w:rPr>
+          <w:color w:val="000000"/>
+          <w:sz w:val="24"/>
+        </w:rPr>
+        <w:t xml:space="preserve"> endpoint. The data submitted are sent as the payload of the POST, as is, with no changes.</w:t>
+      </w:r>
+    </w:p>
+    <w:p>
+      <w:pPr>
+        <w:pStyle w:val="Heading2"/>
+        <w:spacing w:before="246" w:line="360" w:lineRule="auto"/>
+        <w:ind w:left="0"/>
+      </w:pPr>
+      <w:r>
+        <w:t>Example</w:t>
+      </w:r>
+      <w:r>
+        <w:t xml:space="preserve"> of </w:t>
+      </w:r>
+      <w:r>
+        <w:t>Token-based authentication with public/private key pair</w:t>
       </w:r>
       <w:bookmarkEnd w:id="92"/>
       <w:bookmarkEnd w:id="93"/>
@@ -4256,6 +4337,35 @@
     </w:p>
     <w:p>
       <w:pPr>
+        <w:pStyle w:val="Heading3"/>
+        <w:ind w:left="0"/>
+      </w:pPr>
+    </w:p>
+    <w:p>
+      <w:pPr>
+        <w:pStyle w:val="Heading3"/>
+        <w:ind w:left="0"/>
+      </w:pPr>
+      <w:r>
+        <w:t xml:space="preserve">Step </w:t>
+      </w:r>
+      <w:r>
+        <w:t>1</w:t>
+      </w:r>
+      <w:r>
+        <w:t>:  Prior to</w:t>
+      </w:r>
+      <w:r>
+        <w:t xml:space="preserve"> submission, send your public key to </w:t>
+      </w:r>
+      <w:proofErr w:type="spellStart"/>
+      <w:r>
+        <w:t>ReportStream</w:t>
+      </w:r>
+      <w:proofErr w:type="spellEnd"/>
+    </w:p>
+    <w:p>
+      <w:pPr>
         <w:pBdr>
           <w:top w:val="nil"/>
           <w:left w:val="nil"/>
@@ -4269,678 +4379,6 @@
           <w:sz w:val="24"/>
         </w:rPr>
       </w:pPr>
-      <w:r>
-        <w:rPr>
-          <w:color w:val="000000"/>
-          <w:sz w:val="24"/>
-        </w:rPr>
-        <w:t>This method uses FHIR style authentication. Prior to connecting to the endpoint, you’ll need a public/private keypair. The steps below show how to create a key pair using OpenSSL.</w:t>
-      </w:r>
-    </w:p>
-    <w:p>
-      <w:pPr>
-        <w:pBdr>
-          <w:top w:val="nil"/>
-          <w:left w:val="nil"/>
-          <w:bottom w:val="nil"/>
-          <w:right w:val="nil"/>
-          <w:between w:val="nil"/>
-        </w:pBdr>
-        <w:rPr>
-          <w:color w:val="000000"/>
-          <w:sz w:val="24"/>
-          <w:szCs w:val="24"/>
-        </w:rPr>
-      </w:pPr>
-    </w:p>
-    <w:p>
-      <w:pPr>
-        <w:pBdr>
-          <w:top w:val="nil"/>
-          <w:left w:val="nil"/>
-          <w:bottom w:val="nil"/>
-          <w:right w:val="nil"/>
-          <w:between w:val="nil"/>
-        </w:pBdr>
-        <w:rPr>
-          <w:color w:val="000000"/>
-          <w:sz w:val="24"/>
-        </w:rPr>
-      </w:pPr>
-      <w:r>
-        <w:rPr>
-          <w:color w:val="000000"/>
-          <w:sz w:val="24"/>
-          <w:szCs w:val="24"/>
-        </w:rPr>
-        <w:tab/>
-      </w:r>
-      <w:r>
-        <w:rPr>
-          <w:color w:val="000000"/>
-          <w:sz w:val="24"/>
-        </w:rPr>
-        <w:t>EC</w:t>
-      </w:r>
-    </w:p>
-    <w:p>
-      <w:pPr>
-        <w:pBdr>
-          <w:top w:val="nil"/>
-          <w:left w:val="nil"/>
-          <w:bottom w:val="nil"/>
-          <w:right w:val="nil"/>
-          <w:between w:val="nil"/>
-        </w:pBdr>
-        <w:rPr>
-          <w:color w:val="000000"/>
-          <w:sz w:val="24"/>
-          <w:szCs w:val="24"/>
-        </w:rPr>
-      </w:pPr>
-    </w:p>
-    <w:p>
-      <w:pPr>
-        <w:pBdr>
-          <w:top w:val="nil"/>
-          <w:left w:val="nil"/>
-          <w:bottom w:val="nil"/>
-          <w:right w:val="nil"/>
-          <w:between w:val="nil"/>
-        </w:pBdr>
-        <w:rPr>
-          <w:rFonts w:ascii="Consolas" w:eastAsia="Consolas" w:hAnsi="Consolas" w:cs="Consolas"/>
-          <w:color w:val="000000"/>
-          <w:sz w:val="18"/>
-          <w:szCs w:val="18"/>
-        </w:rPr>
-      </w:pPr>
-      <w:r>
-        <w:rPr>
-          <w:rFonts w:ascii="Consolas" w:eastAsia="Consolas" w:hAnsi="Consolas" w:cs="Consolas"/>
-          <w:color w:val="000000"/>
-          <w:sz w:val="18"/>
-          <w:szCs w:val="18"/>
-        </w:rPr>
-        <w:tab/>
-      </w:r>
-      <w:proofErr w:type="spellStart"/>
-      <w:r>
-        <w:rPr>
-          <w:rFonts w:ascii="Consolas" w:hAnsi="Consolas"/>
-          <w:color w:val="000000"/>
-          <w:sz w:val="18"/>
-        </w:rPr>
-        <w:t>openssl</w:t>
-      </w:r>
-      <w:proofErr w:type="spellEnd"/>
-      <w:r>
-        <w:rPr>
-          <w:rFonts w:ascii="Consolas" w:hAnsi="Consolas"/>
-          <w:color w:val="000000"/>
-          <w:sz w:val="18"/>
-        </w:rPr>
-        <w:t xml:space="preserve"> </w:t>
-      </w:r>
-      <w:proofErr w:type="spellStart"/>
-      <w:r>
-        <w:rPr>
-          <w:rFonts w:ascii="Consolas" w:hAnsi="Consolas"/>
-          <w:color w:val="000000"/>
-          <w:sz w:val="18"/>
-        </w:rPr>
-        <w:t>ecparam</w:t>
-      </w:r>
-      <w:proofErr w:type="spellEnd"/>
-      <w:r>
-        <w:rPr>
-          <w:rFonts w:ascii="Consolas" w:hAnsi="Consolas"/>
-          <w:color w:val="000000"/>
-          <w:sz w:val="18"/>
-        </w:rPr>
-        <w:t xml:space="preserve"> -</w:t>
-      </w:r>
-      <w:proofErr w:type="spellStart"/>
-      <w:r>
-        <w:rPr>
-          <w:rFonts w:ascii="Consolas" w:hAnsi="Consolas"/>
-          <w:color w:val="000000"/>
-          <w:sz w:val="18"/>
-        </w:rPr>
-        <w:t>genkey</w:t>
-      </w:r>
-      <w:proofErr w:type="spellEnd"/>
-      <w:r>
-        <w:rPr>
-          <w:rFonts w:ascii="Consolas" w:hAnsi="Consolas"/>
-          <w:color w:val="000000"/>
-          <w:sz w:val="18"/>
-        </w:rPr>
-        <w:t xml:space="preserve"> -name secp384r1 -</w:t>
-      </w:r>
-      <w:proofErr w:type="spellStart"/>
-      <w:r>
-        <w:rPr>
-          <w:rFonts w:ascii="Consolas" w:hAnsi="Consolas"/>
-          <w:color w:val="000000"/>
-          <w:sz w:val="18"/>
-        </w:rPr>
-        <w:t>noout</w:t>
-      </w:r>
-      <w:proofErr w:type="spellEnd"/>
-      <w:r>
-        <w:rPr>
-          <w:rFonts w:ascii="Consolas" w:hAnsi="Consolas"/>
-          <w:color w:val="000000"/>
-          <w:sz w:val="18"/>
-        </w:rPr>
-        <w:t xml:space="preserve"> -out my-es-</w:t>
-      </w:r>
-      <w:proofErr w:type="spellStart"/>
-      <w:r>
-        <w:rPr>
-          <w:rFonts w:ascii="Consolas" w:hAnsi="Consolas"/>
-          <w:color w:val="000000"/>
-          <w:sz w:val="18"/>
-        </w:rPr>
-        <w:t>keypair.pem</w:t>
-      </w:r>
-      <w:proofErr w:type="spellEnd"/>
-    </w:p>
-    <w:p>
-      <w:pPr>
-        <w:pBdr>
-          <w:top w:val="nil"/>
-          <w:left w:val="nil"/>
-          <w:bottom w:val="nil"/>
-          <w:right w:val="nil"/>
-          <w:between w:val="nil"/>
-        </w:pBdr>
-        <w:rPr>
-          <w:rFonts w:ascii="Consolas" w:hAnsi="Consolas"/>
-          <w:color w:val="000000"/>
-          <w:sz w:val="18"/>
-        </w:rPr>
-      </w:pPr>
-      <w:r>
-        <w:rPr>
-          <w:rFonts w:ascii="Consolas" w:eastAsia="Consolas" w:hAnsi="Consolas" w:cs="Consolas"/>
-          <w:color w:val="000000"/>
-          <w:sz w:val="18"/>
-          <w:szCs w:val="18"/>
-        </w:rPr>
-        <w:tab/>
-      </w:r>
-      <w:proofErr w:type="spellStart"/>
-      <w:r>
-        <w:rPr>
-          <w:rFonts w:ascii="Consolas" w:hAnsi="Consolas"/>
-          <w:color w:val="000000"/>
-          <w:sz w:val="18"/>
-        </w:rPr>
-        <w:t>openssl</w:t>
-      </w:r>
-      <w:proofErr w:type="spellEnd"/>
-      <w:r>
-        <w:rPr>
-          <w:rFonts w:ascii="Consolas" w:hAnsi="Consolas"/>
-          <w:color w:val="000000"/>
-          <w:sz w:val="18"/>
-        </w:rPr>
-        <w:t xml:space="preserve"> </w:t>
-      </w:r>
-      <w:proofErr w:type="spellStart"/>
-      <w:r>
-        <w:rPr>
-          <w:rFonts w:ascii="Consolas" w:hAnsi="Consolas"/>
-          <w:color w:val="000000"/>
-          <w:sz w:val="18"/>
-        </w:rPr>
-        <w:t>ec</w:t>
-      </w:r>
-      <w:proofErr w:type="spellEnd"/>
-      <w:r>
-        <w:rPr>
-          <w:rFonts w:ascii="Consolas" w:hAnsi="Consolas"/>
-          <w:color w:val="000000"/>
-          <w:sz w:val="18"/>
-        </w:rPr>
-        <w:t xml:space="preserve"> -in my-es-</w:t>
-      </w:r>
-      <w:proofErr w:type="spellStart"/>
-      <w:r>
-        <w:rPr>
-          <w:rFonts w:ascii="Consolas" w:hAnsi="Consolas"/>
-          <w:color w:val="000000"/>
-          <w:sz w:val="18"/>
-        </w:rPr>
-        <w:t>keypair.pem</w:t>
-      </w:r>
-      <w:proofErr w:type="spellEnd"/>
-      <w:r>
-        <w:rPr>
-          <w:rFonts w:ascii="Consolas" w:hAnsi="Consolas"/>
-          <w:color w:val="000000"/>
-          <w:sz w:val="18"/>
-        </w:rPr>
-        <w:t xml:space="preserve"> -</w:t>
-      </w:r>
-      <w:proofErr w:type="spellStart"/>
-      <w:r>
-        <w:rPr>
-          <w:rFonts w:ascii="Consolas" w:hAnsi="Consolas"/>
-          <w:color w:val="000000"/>
-          <w:sz w:val="18"/>
-        </w:rPr>
-        <w:t>pubout</w:t>
-      </w:r>
-      <w:proofErr w:type="spellEnd"/>
-      <w:r>
-        <w:rPr>
-          <w:rFonts w:ascii="Consolas" w:hAnsi="Consolas"/>
-          <w:color w:val="000000"/>
-          <w:sz w:val="18"/>
-        </w:rPr>
-        <w:t xml:space="preserve"> -</w:t>
-      </w:r>
-      <w:proofErr w:type="gramStart"/>
-      <w:r>
-        <w:rPr>
-          <w:rFonts w:ascii="Consolas" w:hAnsi="Consolas"/>
-          <w:color w:val="000000"/>
-          <w:sz w:val="18"/>
-        </w:rPr>
-        <w:t>out  my-es-public-</w:t>
-      </w:r>
-      <w:proofErr w:type="spellStart"/>
-      <w:r>
-        <w:rPr>
-          <w:rFonts w:ascii="Consolas" w:hAnsi="Consolas"/>
-          <w:color w:val="000000"/>
-          <w:sz w:val="18"/>
-        </w:rPr>
-        <w:t>key.pem</w:t>
-      </w:r>
-      <w:proofErr w:type="spellEnd"/>
-      <w:proofErr w:type="gramEnd"/>
-    </w:p>
-    <w:p>
-      <w:pPr>
-        <w:pBdr>
-          <w:top w:val="nil"/>
-          <w:left w:val="nil"/>
-          <w:bottom w:val="nil"/>
-          <w:right w:val="nil"/>
-          <w:between w:val="nil"/>
-        </w:pBdr>
-        <w:rPr>
-          <w:color w:val="000000"/>
-          <w:sz w:val="24"/>
-          <w:szCs w:val="24"/>
-        </w:rPr>
-      </w:pPr>
-    </w:p>
-    <w:p>
-      <w:pPr>
-        <w:pBdr>
-          <w:top w:val="nil"/>
-          <w:left w:val="nil"/>
-          <w:bottom w:val="nil"/>
-          <w:right w:val="nil"/>
-          <w:between w:val="nil"/>
-        </w:pBdr>
-        <w:rPr>
-          <w:color w:val="000000"/>
-          <w:sz w:val="24"/>
-        </w:rPr>
-      </w:pPr>
-      <w:r>
-        <w:rPr>
-          <w:color w:val="000000"/>
-          <w:sz w:val="24"/>
-          <w:szCs w:val="24"/>
-        </w:rPr>
-        <w:tab/>
-      </w:r>
-      <w:r>
-        <w:rPr>
-          <w:color w:val="000000"/>
-          <w:sz w:val="24"/>
-        </w:rPr>
-        <w:t>RSA</w:t>
-      </w:r>
-    </w:p>
-    <w:p>
-      <w:pPr>
-        <w:pBdr>
-          <w:top w:val="nil"/>
-          <w:left w:val="nil"/>
-          <w:bottom w:val="nil"/>
-          <w:right w:val="nil"/>
-          <w:between w:val="nil"/>
-        </w:pBdr>
-        <w:rPr>
-          <w:color w:val="000000"/>
-          <w:sz w:val="24"/>
-          <w:szCs w:val="24"/>
-        </w:rPr>
-      </w:pPr>
-    </w:p>
-    <w:p>
-      <w:pPr>
-        <w:pBdr>
-          <w:top w:val="nil"/>
-          <w:left w:val="nil"/>
-          <w:bottom w:val="nil"/>
-          <w:right w:val="nil"/>
-          <w:between w:val="nil"/>
-        </w:pBdr>
-        <w:rPr>
-          <w:rFonts w:ascii="Consolas" w:eastAsia="Consolas" w:hAnsi="Consolas" w:cs="Consolas"/>
-          <w:color w:val="000000"/>
-          <w:sz w:val="18"/>
-          <w:szCs w:val="18"/>
-        </w:rPr>
-      </w:pPr>
-      <w:r>
-        <w:rPr>
-          <w:rFonts w:ascii="Consolas" w:eastAsia="Consolas" w:hAnsi="Consolas" w:cs="Consolas"/>
-          <w:color w:val="000000"/>
-          <w:sz w:val="18"/>
-          <w:szCs w:val="18"/>
-        </w:rPr>
-        <w:tab/>
-      </w:r>
-      <w:proofErr w:type="spellStart"/>
-      <w:r>
-        <w:rPr>
-          <w:rFonts w:ascii="Consolas" w:hAnsi="Consolas"/>
-          <w:color w:val="000000"/>
-          <w:sz w:val="18"/>
-        </w:rPr>
-        <w:t>openssl</w:t>
-      </w:r>
-      <w:proofErr w:type="spellEnd"/>
-      <w:r>
-        <w:rPr>
-          <w:rFonts w:ascii="Consolas" w:hAnsi="Consolas"/>
-          <w:color w:val="000000"/>
-          <w:sz w:val="18"/>
-        </w:rPr>
-        <w:t xml:space="preserve"> </w:t>
-      </w:r>
-      <w:proofErr w:type="spellStart"/>
-      <w:r>
-        <w:rPr>
-          <w:rFonts w:ascii="Consolas" w:hAnsi="Consolas"/>
-          <w:color w:val="000000"/>
-          <w:sz w:val="18"/>
-        </w:rPr>
-        <w:t>genrsa</w:t>
-      </w:r>
-      <w:proofErr w:type="spellEnd"/>
-      <w:r>
-        <w:rPr>
-          <w:rFonts w:ascii="Consolas" w:hAnsi="Consolas"/>
-          <w:color w:val="000000"/>
-          <w:sz w:val="18"/>
-        </w:rPr>
-        <w:t xml:space="preserve"> -out my-</w:t>
-      </w:r>
-      <w:proofErr w:type="spellStart"/>
-      <w:r>
-        <w:rPr>
-          <w:rFonts w:ascii="Consolas" w:hAnsi="Consolas"/>
-          <w:color w:val="000000"/>
-          <w:sz w:val="18"/>
-        </w:rPr>
-        <w:t>rsa</w:t>
-      </w:r>
-      <w:proofErr w:type="spellEnd"/>
-      <w:r>
-        <w:rPr>
-          <w:rFonts w:ascii="Consolas" w:hAnsi="Consolas"/>
-          <w:color w:val="000000"/>
-          <w:sz w:val="18"/>
-        </w:rPr>
-        <w:t>-</w:t>
-      </w:r>
-      <w:proofErr w:type="spellStart"/>
-      <w:r>
-        <w:rPr>
-          <w:rFonts w:ascii="Consolas" w:hAnsi="Consolas"/>
-          <w:color w:val="000000"/>
-          <w:sz w:val="18"/>
-        </w:rPr>
-        <w:t>keypair.pem</w:t>
-      </w:r>
-      <w:proofErr w:type="spellEnd"/>
-      <w:r>
-        <w:rPr>
-          <w:rFonts w:ascii="Consolas" w:hAnsi="Consolas"/>
-          <w:color w:val="000000"/>
-          <w:sz w:val="18"/>
-        </w:rPr>
-        <w:t xml:space="preserve"> 2048</w:t>
-      </w:r>
-    </w:p>
-    <w:p>
-      <w:pPr>
-        <w:pBdr>
-          <w:top w:val="nil"/>
-          <w:left w:val="nil"/>
-          <w:bottom w:val="nil"/>
-          <w:right w:val="nil"/>
-          <w:between w:val="nil"/>
-        </w:pBdr>
-        <w:rPr>
-          <w:rFonts w:ascii="Consolas" w:eastAsia="Consolas" w:hAnsi="Consolas" w:cs="Consolas"/>
-          <w:color w:val="000000"/>
-          <w:sz w:val="18"/>
-          <w:szCs w:val="18"/>
-        </w:rPr>
-      </w:pPr>
-      <w:r>
-        <w:rPr>
-          <w:rFonts w:ascii="Consolas" w:eastAsia="Consolas" w:hAnsi="Consolas" w:cs="Consolas"/>
-          <w:color w:val="000000"/>
-          <w:sz w:val="18"/>
-          <w:szCs w:val="18"/>
-        </w:rPr>
-        <w:tab/>
-      </w:r>
-      <w:proofErr w:type="spellStart"/>
-      <w:r>
-        <w:rPr>
-          <w:rFonts w:ascii="Consolas" w:hAnsi="Consolas"/>
-          <w:color w:val="000000"/>
-          <w:sz w:val="18"/>
-        </w:rPr>
-        <w:t>openssl</w:t>
-      </w:r>
-      <w:proofErr w:type="spellEnd"/>
-      <w:r>
-        <w:rPr>
-          <w:rFonts w:ascii="Consolas" w:hAnsi="Consolas"/>
-          <w:color w:val="000000"/>
-          <w:sz w:val="18"/>
-        </w:rPr>
-        <w:t xml:space="preserve"> </w:t>
-      </w:r>
-      <w:proofErr w:type="spellStart"/>
-      <w:r>
-        <w:rPr>
-          <w:rFonts w:ascii="Consolas" w:hAnsi="Consolas"/>
-          <w:color w:val="000000"/>
-          <w:sz w:val="18"/>
-        </w:rPr>
-        <w:t>rsa</w:t>
-      </w:r>
-      <w:proofErr w:type="spellEnd"/>
-      <w:r>
-        <w:rPr>
-          <w:rFonts w:ascii="Consolas" w:hAnsi="Consolas"/>
-          <w:color w:val="000000"/>
-          <w:sz w:val="18"/>
-        </w:rPr>
-        <w:t xml:space="preserve"> -in my-</w:t>
-      </w:r>
-      <w:proofErr w:type="spellStart"/>
-      <w:r>
-        <w:rPr>
-          <w:rFonts w:ascii="Consolas" w:hAnsi="Consolas"/>
-          <w:color w:val="000000"/>
-          <w:sz w:val="18"/>
-        </w:rPr>
-        <w:t>rsa</w:t>
-      </w:r>
-      <w:proofErr w:type="spellEnd"/>
-      <w:r>
-        <w:rPr>
-          <w:rFonts w:ascii="Consolas" w:hAnsi="Consolas"/>
-          <w:color w:val="000000"/>
-          <w:sz w:val="18"/>
-        </w:rPr>
-        <w:t>-</w:t>
-      </w:r>
-      <w:proofErr w:type="spellStart"/>
-      <w:r>
-        <w:rPr>
-          <w:rFonts w:ascii="Consolas" w:hAnsi="Consolas"/>
-          <w:color w:val="000000"/>
-          <w:sz w:val="18"/>
-        </w:rPr>
-        <w:t>keypair.pem</w:t>
-      </w:r>
-      <w:proofErr w:type="spellEnd"/>
-      <w:r>
-        <w:rPr>
-          <w:rFonts w:ascii="Consolas" w:hAnsi="Consolas"/>
-          <w:color w:val="000000"/>
-          <w:sz w:val="18"/>
-        </w:rPr>
-        <w:t xml:space="preserve"> -</w:t>
-      </w:r>
-      <w:proofErr w:type="spellStart"/>
-      <w:r>
-        <w:rPr>
-          <w:rFonts w:ascii="Consolas" w:hAnsi="Consolas"/>
-          <w:color w:val="000000"/>
-          <w:sz w:val="18"/>
-        </w:rPr>
-        <w:t>outform</w:t>
-      </w:r>
-      <w:proofErr w:type="spellEnd"/>
-      <w:r>
-        <w:rPr>
-          <w:rFonts w:ascii="Consolas" w:hAnsi="Consolas"/>
-          <w:color w:val="000000"/>
-          <w:sz w:val="18"/>
-        </w:rPr>
-        <w:t xml:space="preserve"> PEM -</w:t>
-      </w:r>
-      <w:proofErr w:type="spellStart"/>
-      <w:r>
-        <w:rPr>
-          <w:rFonts w:ascii="Consolas" w:hAnsi="Consolas"/>
-          <w:color w:val="000000"/>
-          <w:sz w:val="18"/>
-        </w:rPr>
-        <w:t>pubout</w:t>
-      </w:r>
-      <w:proofErr w:type="spellEnd"/>
-      <w:r>
-        <w:rPr>
-          <w:rFonts w:ascii="Consolas" w:hAnsi="Consolas"/>
-          <w:color w:val="000000"/>
-          <w:sz w:val="18"/>
-        </w:rPr>
-        <w:t xml:space="preserve"> -out my-</w:t>
-      </w:r>
-      <w:proofErr w:type="spellStart"/>
-      <w:r>
-        <w:rPr>
-          <w:rFonts w:ascii="Consolas" w:hAnsi="Consolas"/>
-          <w:color w:val="000000"/>
-          <w:sz w:val="18"/>
-        </w:rPr>
-        <w:t>rsa</w:t>
-      </w:r>
-      <w:proofErr w:type="spellEnd"/>
-      <w:r>
-        <w:rPr>
-          <w:rFonts w:ascii="Consolas" w:hAnsi="Consolas"/>
-          <w:color w:val="000000"/>
-          <w:sz w:val="18"/>
-        </w:rPr>
-        <w:t>-public-</w:t>
-      </w:r>
-      <w:proofErr w:type="spellStart"/>
-      <w:r>
-        <w:rPr>
-          <w:rFonts w:ascii="Consolas" w:hAnsi="Consolas"/>
-          <w:color w:val="000000"/>
-          <w:sz w:val="18"/>
-        </w:rPr>
-        <w:t>key.pem</w:t>
-      </w:r>
-      <w:proofErr w:type="spellEnd"/>
-    </w:p>
-    <w:p>
-      <w:pPr>
-        <w:pBdr>
-          <w:top w:val="nil"/>
-          <w:left w:val="nil"/>
-          <w:bottom w:val="nil"/>
-          <w:right w:val="nil"/>
-          <w:between w:val="nil"/>
-        </w:pBdr>
-        <w:rPr>
-          <w:sz w:val="24"/>
-        </w:rPr>
-      </w:pPr>
-    </w:p>
-    <w:p>
-      <w:pPr>
-        <w:spacing w:line="360" w:lineRule="auto"/>
-        <w:rPr>
-          <w:sz w:val="24"/>
-        </w:rPr>
-      </w:pPr>
-      <w:r>
-        <w:rPr>
-          <w:sz w:val="24"/>
-        </w:rPr>
-        <w:t xml:space="preserve">Send the public key to the </w:t>
-      </w:r>
-      <w:proofErr w:type="spellStart"/>
-      <w:r>
-        <w:rPr>
-          <w:sz w:val="24"/>
-        </w:rPr>
-        <w:t>ReportStream</w:t>
-      </w:r>
-      <w:proofErr w:type="spellEnd"/>
-      <w:r>
-        <w:rPr>
-          <w:sz w:val="24"/>
-        </w:rPr>
-        <w:t xml:space="preserve"> team (they’ll associate it with your configuration within </w:t>
-      </w:r>
-      <w:proofErr w:type="spellStart"/>
-      <w:r>
-        <w:rPr>
-          <w:sz w:val="24"/>
-        </w:rPr>
-        <w:t>ReportStream</w:t>
-      </w:r>
-      <w:proofErr w:type="spellEnd"/>
-      <w:r>
-        <w:rPr>
-          <w:sz w:val="24"/>
-        </w:rPr>
-        <w:t>). Once configured, continue with the steps below (they’re typically automated and run from a server).</w:t>
-      </w:r>
     </w:p>
     <w:p>
       <w:pPr>
@@ -4962,205 +4400,55 @@
           <w:color w:val="000000"/>
           <w:sz w:val="24"/>
         </w:rPr>
-        <w:lastRenderedPageBreak/>
-        <w:t>Generate a signed JWT</w:t>
+        <w:t xml:space="preserve">Prior to connecting to the endpoint, you’ll need a public/private keypair. </w:t>
       </w:r>
       <w:r>
         <w:rPr>
           <w:color w:val="000000"/>
           <w:sz w:val="24"/>
         </w:rPr>
-        <w:t xml:space="preserve"> (This example is for a dummy client-id ‘healthy-labs’):</w:t>
-      </w:r>
-    </w:p>
-    <w:p>
-      <w:pPr>
-        <w:pBdr>
-          <w:top w:val="nil"/>
-          <w:left w:val="nil"/>
-          <w:bottom w:val="nil"/>
-          <w:right w:val="nil"/>
-          <w:between w:val="nil"/>
-        </w:pBdr>
+        <w:t xml:space="preserve">There are many </w:t>
+      </w:r>
+      <w:proofErr w:type="gramStart"/>
+      <w:r>
         <w:rPr>
           <w:color w:val="000000"/>
           <w:sz w:val="24"/>
-          <w:szCs w:val="24"/>
-        </w:rPr>
-      </w:pPr>
-    </w:p>
-    <w:p>
-      <w:pPr>
-        <w:pBdr>
-          <w:top w:val="nil"/>
-          <w:left w:val="nil"/>
-          <w:bottom w:val="nil"/>
-          <w:right w:val="nil"/>
-          <w:between w:val="nil"/>
-        </w:pBdr>
-        <w:rPr>
-          <w:rFonts w:ascii="Consolas" w:eastAsia="Consolas" w:hAnsi="Consolas" w:cs="Consolas"/>
-          <w:color w:val="000000"/>
-          <w:sz w:val="18"/>
-          <w:szCs w:val="18"/>
-        </w:rPr>
-      </w:pPr>
-      <w:r>
-        <w:rPr>
-          <w:rFonts w:ascii="Consolas" w:eastAsia="Consolas" w:hAnsi="Consolas" w:cs="Consolas"/>
-          <w:color w:val="000000"/>
-          <w:sz w:val="18"/>
-          <w:szCs w:val="18"/>
-        </w:rPr>
-        <w:tab/>
-      </w:r>
-      <w:r>
-        <w:rPr>
-          <w:rFonts w:ascii="Consolas" w:hAnsi="Consolas"/>
-          <w:color w:val="000000"/>
-          <w:sz w:val="18"/>
-        </w:rPr>
-        <w:t xml:space="preserve">issuer: </w:t>
-      </w:r>
-      <w:proofErr w:type="gramStart"/>
-      <w:r>
-        <w:rPr>
-          <w:rFonts w:ascii="Consolas" w:hAnsi="Consolas"/>
-          <w:color w:val="000000"/>
-          <w:sz w:val="18"/>
-        </w:rPr>
-        <w:t>healthy-</w:t>
+        </w:rPr>
+        <w:t>way</w:t>
+      </w:r>
+      <w:proofErr w:type="gramEnd"/>
+      <w:r>
+        <w:rPr>
+          <w:color w:val="000000"/>
+          <w:sz w:val="24"/>
+        </w:rPr>
+        <w:t xml:space="preserve"> to do this.  </w:t>
+      </w:r>
+      <w:r>
+        <w:rPr>
+          <w:color w:val="000000"/>
+          <w:sz w:val="24"/>
+        </w:rPr>
+        <w:t xml:space="preserve">The steps below show how to create a key pair using </w:t>
       </w:r>
       <w:proofErr w:type="spellStart"/>
       <w:r>
         <w:rPr>
-          <w:rFonts w:ascii="Consolas" w:hAnsi="Consolas"/>
-          <w:color w:val="000000"/>
-          <w:sz w:val="18"/>
-        </w:rPr>
-        <w:t>labs</w:t>
-      </w:r>
-      <w:proofErr w:type="gramEnd"/>
-      <w:r>
-        <w:rPr>
-          <w:rFonts w:ascii="Consolas" w:hAnsi="Consolas"/>
-          <w:color w:val="000000"/>
-          <w:sz w:val="18"/>
-        </w:rPr>
-        <w:t>.default</w:t>
+          <w:rFonts w:ascii="Courier" w:hAnsi="Courier"/>
+          <w:color w:val="000000"/>
+          <w:sz w:val="24"/>
+        </w:rPr>
+        <w:t>openssl</w:t>
       </w:r>
       <w:proofErr w:type="spellEnd"/>
-    </w:p>
-    <w:p>
-      <w:pPr>
-        <w:pBdr>
-          <w:top w:val="nil"/>
-          <w:left w:val="nil"/>
-          <w:bottom w:val="nil"/>
-          <w:right w:val="nil"/>
-          <w:between w:val="nil"/>
-        </w:pBdr>
-        <w:rPr>
-          <w:rFonts w:ascii="Consolas" w:eastAsia="Consolas" w:hAnsi="Consolas" w:cs="Consolas"/>
-          <w:color w:val="000000"/>
-          <w:sz w:val="18"/>
-          <w:szCs w:val="18"/>
-        </w:rPr>
-      </w:pPr>
-      <w:r>
-        <w:rPr>
-          <w:rFonts w:ascii="Consolas" w:eastAsia="Consolas" w:hAnsi="Consolas" w:cs="Consolas"/>
-          <w:color w:val="000000"/>
-          <w:sz w:val="18"/>
-          <w:szCs w:val="18"/>
-        </w:rPr>
-        <w:tab/>
-      </w:r>
-      <w:r>
-        <w:rPr>
-          <w:rFonts w:ascii="Consolas" w:hAnsi="Consolas"/>
-          <w:color w:val="000000"/>
-          <w:sz w:val="18"/>
-        </w:rPr>
-        <w:t xml:space="preserve">subject: </w:t>
-      </w:r>
-      <w:proofErr w:type="gramStart"/>
-      <w:r>
-        <w:rPr>
-          <w:rFonts w:ascii="Consolas" w:hAnsi="Consolas"/>
-          <w:color w:val="000000"/>
-          <w:sz w:val="18"/>
-        </w:rPr>
-        <w:t>healthy-</w:t>
-      </w:r>
-      <w:proofErr w:type="spellStart"/>
-      <w:r>
-        <w:rPr>
-          <w:rFonts w:ascii="Consolas" w:hAnsi="Consolas"/>
-          <w:color w:val="000000"/>
-          <w:sz w:val="18"/>
-        </w:rPr>
-        <w:t>labs</w:t>
-      </w:r>
-      <w:proofErr w:type="gramEnd"/>
-      <w:r>
-        <w:rPr>
-          <w:rFonts w:ascii="Consolas" w:hAnsi="Consolas"/>
-          <w:color w:val="000000"/>
-          <w:sz w:val="18"/>
-        </w:rPr>
-        <w:t>.default</w:t>
-      </w:r>
-      <w:proofErr w:type="spellEnd"/>
-    </w:p>
-    <w:p>
-      <w:pPr>
-        <w:pBdr>
-          <w:top w:val="nil"/>
-          <w:left w:val="nil"/>
-          <w:bottom w:val="nil"/>
-          <w:right w:val="nil"/>
-          <w:between w:val="nil"/>
-        </w:pBdr>
-        <w:rPr>
-          <w:rFonts w:ascii="Consolas" w:eastAsia="Consolas" w:hAnsi="Consolas" w:cs="Consolas"/>
-          <w:color w:val="000000"/>
-          <w:sz w:val="18"/>
-          <w:szCs w:val="18"/>
-        </w:rPr>
-      </w:pPr>
-      <w:r>
-        <w:rPr>
-          <w:rFonts w:ascii="Consolas" w:eastAsia="Consolas" w:hAnsi="Consolas" w:cs="Consolas"/>
-          <w:color w:val="000000"/>
-          <w:sz w:val="18"/>
-          <w:szCs w:val="18"/>
-        </w:rPr>
-        <w:tab/>
-      </w:r>
-      <w:r>
-        <w:rPr>
-          <w:rFonts w:ascii="Consolas" w:hAnsi="Consolas"/>
-          <w:color w:val="000000"/>
-          <w:sz w:val="18"/>
-        </w:rPr>
-        <w:t>audience: staging.prime.cdc.gov</w:t>
-      </w:r>
-    </w:p>
-    <w:p>
-      <w:pPr>
-        <w:pBdr>
-          <w:top w:val="nil"/>
-          <w:left w:val="nil"/>
-          <w:bottom w:val="nil"/>
-          <w:right w:val="nil"/>
-          <w:between w:val="nil"/>
-        </w:pBdr>
+      <w:r>
         <w:rPr>
           <w:color w:val="000000"/>
           <w:sz w:val="24"/>
         </w:rPr>
-      </w:pPr>
+        <w:t>.</w:t>
+      </w:r>
     </w:p>
     <w:p>
       <w:pPr>
@@ -5175,21 +4463,1758 @@
         <w:rPr>
           <w:color w:val="000000"/>
           <w:sz w:val="24"/>
-        </w:rPr>
-      </w:pPr>
-      <w:r>
+          <w:szCs w:val="24"/>
+        </w:rPr>
+      </w:pPr>
+    </w:p>
+    <w:p>
+      <w:pPr>
+        <w:pBdr>
+          <w:top w:val="nil"/>
+          <w:left w:val="nil"/>
+          <w:bottom w:val="nil"/>
+          <w:right w:val="nil"/>
+          <w:between w:val="nil"/>
+        </w:pBdr>
         <w:rPr>
           <w:color w:val="000000"/>
           <w:sz w:val="24"/>
         </w:rPr>
-        <w:t>And POST to the token URL with the following parameters, replacing &lt;token-signing-secret&gt; with your JWT</w:t>
-      </w:r>
+      </w:pPr>
       <w:r>
         <w:rPr>
           <w:color w:val="000000"/>
           <w:sz w:val="24"/>
-        </w:rPr>
-        <w:t xml:space="preserve">.  Be sure to replace the dummy </w:t>
+          <w:szCs w:val="24"/>
+        </w:rPr>
+        <w:tab/>
+      </w:r>
+      <w:r>
+        <w:rPr>
+          <w:color w:val="000000"/>
+          <w:sz w:val="24"/>
+        </w:rPr>
+        <w:t>EC</w:t>
+      </w:r>
+    </w:p>
+    <w:p>
+      <w:pPr>
+        <w:pBdr>
+          <w:top w:val="nil"/>
+          <w:left w:val="nil"/>
+          <w:bottom w:val="nil"/>
+          <w:right w:val="nil"/>
+          <w:between w:val="nil"/>
+        </w:pBdr>
+        <w:rPr>
+          <w:color w:val="000000"/>
+          <w:sz w:val="24"/>
+          <w:szCs w:val="24"/>
+        </w:rPr>
+      </w:pPr>
+    </w:p>
+    <w:p>
+      <w:pPr>
+        <w:pBdr>
+          <w:top w:val="nil"/>
+          <w:left w:val="nil"/>
+          <w:bottom w:val="nil"/>
+          <w:right w:val="nil"/>
+          <w:between w:val="nil"/>
+        </w:pBdr>
+        <w:rPr>
+          <w:rFonts w:ascii="Consolas" w:eastAsia="Consolas" w:hAnsi="Consolas" w:cs="Consolas"/>
+          <w:color w:val="000000"/>
+          <w:sz w:val="18"/>
+          <w:szCs w:val="18"/>
+        </w:rPr>
+      </w:pPr>
+      <w:r>
+        <w:rPr>
+          <w:rFonts w:ascii="Consolas" w:eastAsia="Consolas" w:hAnsi="Consolas" w:cs="Consolas"/>
+          <w:color w:val="000000"/>
+          <w:sz w:val="18"/>
+          <w:szCs w:val="18"/>
+        </w:rPr>
+        <w:tab/>
+      </w:r>
+      <w:proofErr w:type="spellStart"/>
+      <w:r>
+        <w:rPr>
+          <w:rFonts w:ascii="Consolas" w:hAnsi="Consolas"/>
+          <w:color w:val="000000"/>
+          <w:sz w:val="18"/>
+        </w:rPr>
+        <w:t>openssl</w:t>
+      </w:r>
+      <w:proofErr w:type="spellEnd"/>
+      <w:r>
+        <w:rPr>
+          <w:rFonts w:ascii="Consolas" w:hAnsi="Consolas"/>
+          <w:color w:val="000000"/>
+          <w:sz w:val="18"/>
+        </w:rPr>
+        <w:t xml:space="preserve"> </w:t>
+      </w:r>
+      <w:proofErr w:type="spellStart"/>
+      <w:r>
+        <w:rPr>
+          <w:rFonts w:ascii="Consolas" w:hAnsi="Consolas"/>
+          <w:color w:val="000000"/>
+          <w:sz w:val="18"/>
+        </w:rPr>
+        <w:t>ecparam</w:t>
+      </w:r>
+      <w:proofErr w:type="spellEnd"/>
+      <w:r>
+        <w:rPr>
+          <w:rFonts w:ascii="Consolas" w:hAnsi="Consolas"/>
+          <w:color w:val="000000"/>
+          <w:sz w:val="18"/>
+        </w:rPr>
+        <w:t xml:space="preserve"> -</w:t>
+      </w:r>
+      <w:proofErr w:type="spellStart"/>
+      <w:r>
+        <w:rPr>
+          <w:rFonts w:ascii="Consolas" w:hAnsi="Consolas"/>
+          <w:color w:val="000000"/>
+          <w:sz w:val="18"/>
+        </w:rPr>
+        <w:t>genkey</w:t>
+      </w:r>
+      <w:proofErr w:type="spellEnd"/>
+      <w:r>
+        <w:rPr>
+          <w:rFonts w:ascii="Consolas" w:hAnsi="Consolas"/>
+          <w:color w:val="000000"/>
+          <w:sz w:val="18"/>
+        </w:rPr>
+        <w:t xml:space="preserve"> -name secp384r1 -</w:t>
+      </w:r>
+      <w:proofErr w:type="spellStart"/>
+      <w:r>
+        <w:rPr>
+          <w:rFonts w:ascii="Consolas" w:hAnsi="Consolas"/>
+          <w:color w:val="000000"/>
+          <w:sz w:val="18"/>
+        </w:rPr>
+        <w:t>noout</w:t>
+      </w:r>
+      <w:proofErr w:type="spellEnd"/>
+      <w:r>
+        <w:rPr>
+          <w:rFonts w:ascii="Consolas" w:hAnsi="Consolas"/>
+          <w:color w:val="000000"/>
+          <w:sz w:val="18"/>
+        </w:rPr>
+        <w:t xml:space="preserve"> -out my-es-</w:t>
+      </w:r>
+      <w:proofErr w:type="spellStart"/>
+      <w:r>
+        <w:rPr>
+          <w:rFonts w:ascii="Consolas" w:hAnsi="Consolas"/>
+          <w:color w:val="000000"/>
+          <w:sz w:val="18"/>
+        </w:rPr>
+        <w:t>keypair.pem</w:t>
+      </w:r>
+      <w:proofErr w:type="spellEnd"/>
+    </w:p>
+    <w:p>
+      <w:pPr>
+        <w:pBdr>
+          <w:top w:val="nil"/>
+          <w:left w:val="nil"/>
+          <w:bottom w:val="nil"/>
+          <w:right w:val="nil"/>
+          <w:between w:val="nil"/>
+        </w:pBdr>
+        <w:rPr>
+          <w:rFonts w:ascii="Consolas" w:hAnsi="Consolas"/>
+          <w:color w:val="000000"/>
+          <w:sz w:val="18"/>
+        </w:rPr>
+      </w:pPr>
+      <w:r>
+        <w:rPr>
+          <w:rFonts w:ascii="Consolas" w:eastAsia="Consolas" w:hAnsi="Consolas" w:cs="Consolas"/>
+          <w:color w:val="000000"/>
+          <w:sz w:val="18"/>
+          <w:szCs w:val="18"/>
+        </w:rPr>
+        <w:tab/>
+      </w:r>
+      <w:proofErr w:type="spellStart"/>
+      <w:r>
+        <w:rPr>
+          <w:rFonts w:ascii="Consolas" w:hAnsi="Consolas"/>
+          <w:color w:val="000000"/>
+          <w:sz w:val="18"/>
+        </w:rPr>
+        <w:t>openssl</w:t>
+      </w:r>
+      <w:proofErr w:type="spellEnd"/>
+      <w:r>
+        <w:rPr>
+          <w:rFonts w:ascii="Consolas" w:hAnsi="Consolas"/>
+          <w:color w:val="000000"/>
+          <w:sz w:val="18"/>
+        </w:rPr>
+        <w:t xml:space="preserve"> </w:t>
+      </w:r>
+      <w:proofErr w:type="spellStart"/>
+      <w:r>
+        <w:rPr>
+          <w:rFonts w:ascii="Consolas" w:hAnsi="Consolas"/>
+          <w:color w:val="000000"/>
+          <w:sz w:val="18"/>
+        </w:rPr>
+        <w:t>ec</w:t>
+      </w:r>
+      <w:proofErr w:type="spellEnd"/>
+      <w:r>
+        <w:rPr>
+          <w:rFonts w:ascii="Consolas" w:hAnsi="Consolas"/>
+          <w:color w:val="000000"/>
+          <w:sz w:val="18"/>
+        </w:rPr>
+        <w:t xml:space="preserve"> -in my-es-</w:t>
+      </w:r>
+      <w:proofErr w:type="spellStart"/>
+      <w:r>
+        <w:rPr>
+          <w:rFonts w:ascii="Consolas" w:hAnsi="Consolas"/>
+          <w:color w:val="000000"/>
+          <w:sz w:val="18"/>
+        </w:rPr>
+        <w:t>keypair.pem</w:t>
+      </w:r>
+      <w:proofErr w:type="spellEnd"/>
+      <w:r>
+        <w:rPr>
+          <w:rFonts w:ascii="Consolas" w:hAnsi="Consolas"/>
+          <w:color w:val="000000"/>
+          <w:sz w:val="18"/>
+        </w:rPr>
+        <w:t xml:space="preserve"> -</w:t>
+      </w:r>
+      <w:proofErr w:type="spellStart"/>
+      <w:r>
+        <w:rPr>
+          <w:rFonts w:ascii="Consolas" w:hAnsi="Consolas"/>
+          <w:color w:val="000000"/>
+          <w:sz w:val="18"/>
+        </w:rPr>
+        <w:t>pubout</w:t>
+      </w:r>
+      <w:proofErr w:type="spellEnd"/>
+      <w:r>
+        <w:rPr>
+          <w:rFonts w:ascii="Consolas" w:hAnsi="Consolas"/>
+          <w:color w:val="000000"/>
+          <w:sz w:val="18"/>
+        </w:rPr>
+        <w:t xml:space="preserve"> -</w:t>
+      </w:r>
+      <w:proofErr w:type="gramStart"/>
+      <w:r>
+        <w:rPr>
+          <w:rFonts w:ascii="Consolas" w:hAnsi="Consolas"/>
+          <w:color w:val="000000"/>
+          <w:sz w:val="18"/>
+        </w:rPr>
+        <w:t>out  my-es-public-</w:t>
+      </w:r>
+      <w:proofErr w:type="spellStart"/>
+      <w:r>
+        <w:rPr>
+          <w:rFonts w:ascii="Consolas" w:hAnsi="Consolas"/>
+          <w:color w:val="000000"/>
+          <w:sz w:val="18"/>
+        </w:rPr>
+        <w:t>key.pem</w:t>
+      </w:r>
+      <w:proofErr w:type="spellEnd"/>
+      <w:proofErr w:type="gramEnd"/>
+    </w:p>
+    <w:p>
+      <w:pPr>
+        <w:pBdr>
+          <w:top w:val="nil"/>
+          <w:left w:val="nil"/>
+          <w:bottom w:val="nil"/>
+          <w:right w:val="nil"/>
+          <w:between w:val="nil"/>
+        </w:pBdr>
+        <w:rPr>
+          <w:color w:val="000000"/>
+          <w:sz w:val="24"/>
+          <w:szCs w:val="24"/>
+        </w:rPr>
+      </w:pPr>
+    </w:p>
+    <w:p>
+      <w:pPr>
+        <w:pBdr>
+          <w:top w:val="nil"/>
+          <w:left w:val="nil"/>
+          <w:bottom w:val="nil"/>
+          <w:right w:val="nil"/>
+          <w:between w:val="nil"/>
+        </w:pBdr>
+        <w:rPr>
+          <w:color w:val="000000"/>
+          <w:sz w:val="24"/>
+        </w:rPr>
+      </w:pPr>
+      <w:r>
+        <w:rPr>
+          <w:color w:val="000000"/>
+          <w:sz w:val="24"/>
+          <w:szCs w:val="24"/>
+        </w:rPr>
+        <w:tab/>
+      </w:r>
+      <w:r>
+        <w:rPr>
+          <w:color w:val="000000"/>
+          <w:sz w:val="24"/>
+        </w:rPr>
+        <w:t>RSA</w:t>
+      </w:r>
+    </w:p>
+    <w:p>
+      <w:pPr>
+        <w:pBdr>
+          <w:top w:val="nil"/>
+          <w:left w:val="nil"/>
+          <w:bottom w:val="nil"/>
+          <w:right w:val="nil"/>
+          <w:between w:val="nil"/>
+        </w:pBdr>
+        <w:rPr>
+          <w:color w:val="000000"/>
+          <w:sz w:val="24"/>
+          <w:szCs w:val="24"/>
+        </w:rPr>
+      </w:pPr>
+    </w:p>
+    <w:p>
+      <w:pPr>
+        <w:pBdr>
+          <w:top w:val="nil"/>
+          <w:left w:val="nil"/>
+          <w:bottom w:val="nil"/>
+          <w:right w:val="nil"/>
+          <w:between w:val="nil"/>
+        </w:pBdr>
+        <w:rPr>
+          <w:rFonts w:ascii="Consolas" w:eastAsia="Consolas" w:hAnsi="Consolas" w:cs="Consolas"/>
+          <w:color w:val="000000"/>
+          <w:sz w:val="18"/>
+          <w:szCs w:val="18"/>
+        </w:rPr>
+      </w:pPr>
+      <w:r>
+        <w:rPr>
+          <w:rFonts w:ascii="Consolas" w:eastAsia="Consolas" w:hAnsi="Consolas" w:cs="Consolas"/>
+          <w:color w:val="000000"/>
+          <w:sz w:val="18"/>
+          <w:szCs w:val="18"/>
+        </w:rPr>
+        <w:tab/>
+      </w:r>
+      <w:proofErr w:type="spellStart"/>
+      <w:r>
+        <w:rPr>
+          <w:rFonts w:ascii="Consolas" w:hAnsi="Consolas"/>
+          <w:color w:val="000000"/>
+          <w:sz w:val="18"/>
+        </w:rPr>
+        <w:t>openssl</w:t>
+      </w:r>
+      <w:proofErr w:type="spellEnd"/>
+      <w:r>
+        <w:rPr>
+          <w:rFonts w:ascii="Consolas" w:hAnsi="Consolas"/>
+          <w:color w:val="000000"/>
+          <w:sz w:val="18"/>
+        </w:rPr>
+        <w:t xml:space="preserve"> </w:t>
+      </w:r>
+      <w:proofErr w:type="spellStart"/>
+      <w:r>
+        <w:rPr>
+          <w:rFonts w:ascii="Consolas" w:hAnsi="Consolas"/>
+          <w:color w:val="000000"/>
+          <w:sz w:val="18"/>
+        </w:rPr>
+        <w:t>genrsa</w:t>
+      </w:r>
+      <w:proofErr w:type="spellEnd"/>
+      <w:r>
+        <w:rPr>
+          <w:rFonts w:ascii="Consolas" w:hAnsi="Consolas"/>
+          <w:color w:val="000000"/>
+          <w:sz w:val="18"/>
+        </w:rPr>
+        <w:t xml:space="preserve"> -out my-</w:t>
+      </w:r>
+      <w:proofErr w:type="spellStart"/>
+      <w:r>
+        <w:rPr>
+          <w:rFonts w:ascii="Consolas" w:hAnsi="Consolas"/>
+          <w:color w:val="000000"/>
+          <w:sz w:val="18"/>
+        </w:rPr>
+        <w:t>rsa</w:t>
+      </w:r>
+      <w:proofErr w:type="spellEnd"/>
+      <w:r>
+        <w:rPr>
+          <w:rFonts w:ascii="Consolas" w:hAnsi="Consolas"/>
+          <w:color w:val="000000"/>
+          <w:sz w:val="18"/>
+        </w:rPr>
+        <w:t>-</w:t>
+      </w:r>
+      <w:proofErr w:type="spellStart"/>
+      <w:r>
+        <w:rPr>
+          <w:rFonts w:ascii="Consolas" w:hAnsi="Consolas"/>
+          <w:color w:val="000000"/>
+          <w:sz w:val="18"/>
+        </w:rPr>
+        <w:t>keypair.pem</w:t>
+      </w:r>
+      <w:proofErr w:type="spellEnd"/>
+      <w:r>
+        <w:rPr>
+          <w:rFonts w:ascii="Consolas" w:hAnsi="Consolas"/>
+          <w:color w:val="000000"/>
+          <w:sz w:val="18"/>
+        </w:rPr>
+        <w:t xml:space="preserve"> 2048</w:t>
+      </w:r>
+    </w:p>
+    <w:p>
+      <w:pPr>
+        <w:pBdr>
+          <w:top w:val="nil"/>
+          <w:left w:val="nil"/>
+          <w:bottom w:val="nil"/>
+          <w:right w:val="nil"/>
+          <w:between w:val="nil"/>
+        </w:pBdr>
+        <w:rPr>
+          <w:rFonts w:ascii="Consolas" w:eastAsia="Consolas" w:hAnsi="Consolas" w:cs="Consolas"/>
+          <w:color w:val="000000"/>
+          <w:sz w:val="18"/>
+          <w:szCs w:val="18"/>
+        </w:rPr>
+      </w:pPr>
+      <w:r>
+        <w:rPr>
+          <w:rFonts w:ascii="Consolas" w:eastAsia="Consolas" w:hAnsi="Consolas" w:cs="Consolas"/>
+          <w:color w:val="000000"/>
+          <w:sz w:val="18"/>
+          <w:szCs w:val="18"/>
+        </w:rPr>
+        <w:tab/>
+      </w:r>
+      <w:proofErr w:type="spellStart"/>
+      <w:r>
+        <w:rPr>
+          <w:rFonts w:ascii="Consolas" w:hAnsi="Consolas"/>
+          <w:color w:val="000000"/>
+          <w:sz w:val="18"/>
+        </w:rPr>
+        <w:t>openssl</w:t>
+      </w:r>
+      <w:proofErr w:type="spellEnd"/>
+      <w:r>
+        <w:rPr>
+          <w:rFonts w:ascii="Consolas" w:hAnsi="Consolas"/>
+          <w:color w:val="000000"/>
+          <w:sz w:val="18"/>
+        </w:rPr>
+        <w:t xml:space="preserve"> </w:t>
+      </w:r>
+      <w:proofErr w:type="spellStart"/>
+      <w:r>
+        <w:rPr>
+          <w:rFonts w:ascii="Consolas" w:hAnsi="Consolas"/>
+          <w:color w:val="000000"/>
+          <w:sz w:val="18"/>
+        </w:rPr>
+        <w:t>rsa</w:t>
+      </w:r>
+      <w:proofErr w:type="spellEnd"/>
+      <w:r>
+        <w:rPr>
+          <w:rFonts w:ascii="Consolas" w:hAnsi="Consolas"/>
+          <w:color w:val="000000"/>
+          <w:sz w:val="18"/>
+        </w:rPr>
+        <w:t xml:space="preserve"> -in my-</w:t>
+      </w:r>
+      <w:proofErr w:type="spellStart"/>
+      <w:r>
+        <w:rPr>
+          <w:rFonts w:ascii="Consolas" w:hAnsi="Consolas"/>
+          <w:color w:val="000000"/>
+          <w:sz w:val="18"/>
+        </w:rPr>
+        <w:t>rsa</w:t>
+      </w:r>
+      <w:proofErr w:type="spellEnd"/>
+      <w:r>
+        <w:rPr>
+          <w:rFonts w:ascii="Consolas" w:hAnsi="Consolas"/>
+          <w:color w:val="000000"/>
+          <w:sz w:val="18"/>
+        </w:rPr>
+        <w:t>-</w:t>
+      </w:r>
+      <w:proofErr w:type="spellStart"/>
+      <w:r>
+        <w:rPr>
+          <w:rFonts w:ascii="Consolas" w:hAnsi="Consolas"/>
+          <w:color w:val="000000"/>
+          <w:sz w:val="18"/>
+        </w:rPr>
+        <w:t>keypair.pem</w:t>
+      </w:r>
+      <w:proofErr w:type="spellEnd"/>
+      <w:r>
+        <w:rPr>
+          <w:rFonts w:ascii="Consolas" w:hAnsi="Consolas"/>
+          <w:color w:val="000000"/>
+          <w:sz w:val="18"/>
+        </w:rPr>
+        <w:t xml:space="preserve"> -</w:t>
+      </w:r>
+      <w:proofErr w:type="spellStart"/>
+      <w:r>
+        <w:rPr>
+          <w:rFonts w:ascii="Consolas" w:hAnsi="Consolas"/>
+          <w:color w:val="000000"/>
+          <w:sz w:val="18"/>
+        </w:rPr>
+        <w:t>outform</w:t>
+      </w:r>
+      <w:proofErr w:type="spellEnd"/>
+      <w:r>
+        <w:rPr>
+          <w:rFonts w:ascii="Consolas" w:hAnsi="Consolas"/>
+          <w:color w:val="000000"/>
+          <w:sz w:val="18"/>
+        </w:rPr>
+        <w:t xml:space="preserve"> PEM -</w:t>
+      </w:r>
+      <w:proofErr w:type="spellStart"/>
+      <w:r>
+        <w:rPr>
+          <w:rFonts w:ascii="Consolas" w:hAnsi="Consolas"/>
+          <w:color w:val="000000"/>
+          <w:sz w:val="18"/>
+        </w:rPr>
+        <w:t>pubout</w:t>
+      </w:r>
+      <w:proofErr w:type="spellEnd"/>
+      <w:r>
+        <w:rPr>
+          <w:rFonts w:ascii="Consolas" w:hAnsi="Consolas"/>
+          <w:color w:val="000000"/>
+          <w:sz w:val="18"/>
+        </w:rPr>
+        <w:t xml:space="preserve"> -out my-</w:t>
+      </w:r>
+      <w:proofErr w:type="spellStart"/>
+      <w:r>
+        <w:rPr>
+          <w:rFonts w:ascii="Consolas" w:hAnsi="Consolas"/>
+          <w:color w:val="000000"/>
+          <w:sz w:val="18"/>
+        </w:rPr>
+        <w:t>rsa</w:t>
+      </w:r>
+      <w:proofErr w:type="spellEnd"/>
+      <w:r>
+        <w:rPr>
+          <w:rFonts w:ascii="Consolas" w:hAnsi="Consolas"/>
+          <w:color w:val="000000"/>
+          <w:sz w:val="18"/>
+        </w:rPr>
+        <w:t>-public-</w:t>
+      </w:r>
+      <w:proofErr w:type="spellStart"/>
+      <w:r>
+        <w:rPr>
+          <w:rFonts w:ascii="Consolas" w:hAnsi="Consolas"/>
+          <w:color w:val="000000"/>
+          <w:sz w:val="18"/>
+        </w:rPr>
+        <w:t>key.pem</w:t>
+      </w:r>
+      <w:proofErr w:type="spellEnd"/>
+    </w:p>
+    <w:p>
+      <w:pPr>
+        <w:pBdr>
+          <w:top w:val="nil"/>
+          <w:left w:val="nil"/>
+          <w:bottom w:val="nil"/>
+          <w:right w:val="nil"/>
+          <w:between w:val="nil"/>
+        </w:pBdr>
+        <w:rPr>
+          <w:sz w:val="24"/>
+        </w:rPr>
+      </w:pPr>
+    </w:p>
+    <w:p>
+      <w:pPr>
+        <w:spacing w:line="360" w:lineRule="auto"/>
+        <w:rPr>
+          <w:sz w:val="24"/>
+        </w:rPr>
+      </w:pPr>
+      <w:r>
+        <w:rPr>
+          <w:sz w:val="24"/>
+        </w:rPr>
+        <w:lastRenderedPageBreak/>
+        <w:t xml:space="preserve">Send the public key to the </w:t>
+      </w:r>
+      <w:proofErr w:type="spellStart"/>
+      <w:r>
+        <w:rPr>
+          <w:sz w:val="24"/>
+        </w:rPr>
+        <w:t>ReportStream</w:t>
+      </w:r>
+      <w:proofErr w:type="spellEnd"/>
+      <w:r>
+        <w:rPr>
+          <w:sz w:val="24"/>
+        </w:rPr>
+        <w:t xml:space="preserve"> team (they’ll associate it with your configuration within </w:t>
+      </w:r>
+      <w:proofErr w:type="spellStart"/>
+      <w:r>
+        <w:rPr>
+          <w:sz w:val="24"/>
+        </w:rPr>
+        <w:t>ReportStream</w:t>
+      </w:r>
+      <w:proofErr w:type="spellEnd"/>
+      <w:r>
+        <w:rPr>
+          <w:sz w:val="24"/>
+        </w:rPr>
+        <w:t>). Once configured, continue with the steps below (they’re typically automated and run from a server).</w:t>
+      </w:r>
+    </w:p>
+    <w:p>
+      <w:pPr>
+        <w:spacing w:line="360" w:lineRule="auto"/>
+        <w:rPr>
+          <w:sz w:val="24"/>
+        </w:rPr>
+      </w:pPr>
+    </w:p>
+    <w:p>
+      <w:pPr>
+        <w:spacing w:line="360" w:lineRule="auto"/>
+        <w:rPr>
+          <w:sz w:val="24"/>
+        </w:rPr>
+      </w:pPr>
+      <w:r>
+        <w:rPr>
+          <w:sz w:val="24"/>
+        </w:rPr>
+        <w:t>You only need to</w:t>
+      </w:r>
+      <w:r>
+        <w:rPr>
+          <w:sz w:val="24"/>
+        </w:rPr>
+        <w:t xml:space="preserve"> do this step once, not every time you submit.   You can submit replacement keys to </w:t>
+      </w:r>
+      <w:proofErr w:type="spellStart"/>
+      <w:r>
+        <w:rPr>
+          <w:sz w:val="24"/>
+        </w:rPr>
+        <w:t>ReportStream</w:t>
+      </w:r>
+      <w:proofErr w:type="spellEnd"/>
+      <w:r>
+        <w:rPr>
+          <w:sz w:val="24"/>
+        </w:rPr>
+        <w:t xml:space="preserve"> at any time, following the steps above.</w:t>
+      </w:r>
+    </w:p>
+    <w:p>
+      <w:pPr>
+        <w:pStyle w:val="Heading3"/>
+        <w:ind w:left="0"/>
+      </w:pPr>
+    </w:p>
+    <w:p>
+      <w:pPr>
+        <w:pStyle w:val="Heading3"/>
+        <w:ind w:left="0"/>
+      </w:pPr>
+      <w:r>
+        <w:t xml:space="preserve">Step 2:  At the Time of Submission, </w:t>
+      </w:r>
+      <w:r>
+        <w:t>g</w:t>
+      </w:r>
+      <w:r>
+        <w:t>enerate a signed JWT</w:t>
+      </w:r>
+      <w:r>
+        <w:t xml:space="preserve"> using your private key</w:t>
+      </w:r>
+    </w:p>
+    <w:p>
+      <w:pPr>
+        <w:pBdr>
+          <w:top w:val="nil"/>
+          <w:left w:val="nil"/>
+          <w:bottom w:val="nil"/>
+          <w:right w:val="nil"/>
+          <w:between w:val="nil"/>
+        </w:pBdr>
+        <w:spacing w:line="360" w:lineRule="auto"/>
+        <w:rPr>
+          <w:color w:val="000000"/>
+          <w:sz w:val="24"/>
+        </w:rPr>
+      </w:pPr>
+    </w:p>
+    <w:p>
+      <w:pPr>
+        <w:pBdr>
+          <w:top w:val="nil"/>
+          <w:left w:val="nil"/>
+          <w:bottom w:val="nil"/>
+          <w:right w:val="nil"/>
+          <w:between w:val="nil"/>
+        </w:pBdr>
+        <w:spacing w:line="360" w:lineRule="auto"/>
+        <w:rPr>
+          <w:color w:val="000000"/>
+          <w:sz w:val="24"/>
+        </w:rPr>
+      </w:pPr>
+      <w:r>
+        <w:rPr>
+          <w:color w:val="000000"/>
+          <w:sz w:val="24"/>
+        </w:rPr>
+        <w:t xml:space="preserve">A JWT is a base64 encoded string that has three parts: header, payload, and signature.   </w:t>
+      </w:r>
+    </w:p>
+    <w:p>
+      <w:pPr>
+        <w:pBdr>
+          <w:top w:val="nil"/>
+          <w:left w:val="nil"/>
+          <w:bottom w:val="nil"/>
+          <w:right w:val="nil"/>
+          <w:between w:val="nil"/>
+        </w:pBdr>
+        <w:spacing w:line="360" w:lineRule="auto"/>
+        <w:rPr>
+          <w:color w:val="000000"/>
+          <w:sz w:val="24"/>
+        </w:rPr>
+      </w:pPr>
+    </w:p>
+    <w:p>
+      <w:pPr>
+        <w:pBdr>
+          <w:top w:val="nil"/>
+          <w:left w:val="nil"/>
+          <w:bottom w:val="nil"/>
+          <w:right w:val="nil"/>
+          <w:between w:val="nil"/>
+        </w:pBdr>
+        <w:spacing w:line="360" w:lineRule="auto"/>
+        <w:rPr>
+          <w:color w:val="000000"/>
+          <w:sz w:val="24"/>
+        </w:rPr>
+      </w:pPr>
+      <w:r>
+        <w:rPr>
+          <w:color w:val="000000"/>
+          <w:sz w:val="24"/>
+        </w:rPr>
+        <w:t xml:space="preserve">Here is an example of header and payload data that should appear in a </w:t>
+      </w:r>
+      <w:proofErr w:type="spellStart"/>
+      <w:r>
+        <w:rPr>
+          <w:color w:val="000000"/>
+          <w:sz w:val="24"/>
+        </w:rPr>
+        <w:t>ReportStream</w:t>
+      </w:r>
+      <w:proofErr w:type="spellEnd"/>
+      <w:r>
+        <w:rPr>
+          <w:color w:val="000000"/>
+          <w:sz w:val="24"/>
+        </w:rPr>
+        <w:t xml:space="preserve"> JWT, prior to signature</w:t>
+      </w:r>
+      <w:r>
+        <w:rPr>
+          <w:color w:val="000000"/>
+          <w:sz w:val="24"/>
+        </w:rPr>
+        <w:t xml:space="preserve"> (This example is for a dummy client-id ‘healthy-labs’</w:t>
+      </w:r>
+      <w:r>
+        <w:rPr>
+          <w:color w:val="000000"/>
+          <w:sz w:val="24"/>
+        </w:rPr>
+        <w:t xml:space="preserve">, submitting to </w:t>
+      </w:r>
+      <w:proofErr w:type="spellStart"/>
+      <w:r>
+        <w:rPr>
+          <w:color w:val="000000"/>
+          <w:sz w:val="24"/>
+        </w:rPr>
+        <w:t>ReportStream’s</w:t>
+      </w:r>
+      <w:proofErr w:type="spellEnd"/>
+      <w:r>
+        <w:rPr>
+          <w:color w:val="000000"/>
+          <w:sz w:val="24"/>
+        </w:rPr>
+        <w:t xml:space="preserve"> STAGING system</w:t>
+      </w:r>
+      <w:r>
+        <w:rPr>
+          <w:color w:val="000000"/>
+          <w:sz w:val="24"/>
+        </w:rPr>
+        <w:t>):</w:t>
+      </w:r>
+    </w:p>
+    <w:p>
+      <w:pPr>
+        <w:pBdr>
+          <w:top w:val="nil"/>
+          <w:left w:val="nil"/>
+          <w:bottom w:val="nil"/>
+          <w:right w:val="nil"/>
+          <w:between w:val="nil"/>
+        </w:pBdr>
+        <w:rPr>
+          <w:color w:val="000000"/>
+          <w:sz w:val="24"/>
+          <w:szCs w:val="24"/>
+        </w:rPr>
+      </w:pPr>
+    </w:p>
+    <w:p>
+      <w:pPr>
+        <w:widowControl/>
+        <w:tabs>
+          <w:tab w:val="left" w:pos="560"/>
+          <w:tab w:val="left" w:pos="1120"/>
+          <w:tab w:val="left" w:pos="1680"/>
+          <w:tab w:val="left" w:pos="2240"/>
+          <w:tab w:val="left" w:pos="2800"/>
+          <w:tab w:val="left" w:pos="3360"/>
+          <w:tab w:val="left" w:pos="3920"/>
+          <w:tab w:val="left" w:pos="4480"/>
+          <w:tab w:val="left" w:pos="5040"/>
+          <w:tab w:val="left" w:pos="5600"/>
+          <w:tab w:val="left" w:pos="6160"/>
+          <w:tab w:val="left" w:pos="6720"/>
+        </w:tabs>
+        <w:autoSpaceDE w:val="0"/>
+        <w:autoSpaceDN w:val="0"/>
+        <w:adjustRightInd w:val="0"/>
+        <w:rPr>
+          <w:rFonts w:ascii="Menlo" w:hAnsi="Menlo" w:cs="Menlo"/>
+          <w:color w:val="000000"/>
+        </w:rPr>
+      </w:pPr>
+      <w:r>
+        <w:rPr>
+          <w:rFonts w:ascii="Menlo" w:hAnsi="Menlo" w:cs="Menlo"/>
+          <w:color w:val="000000"/>
+        </w:rPr>
+        <w:t>{</w:t>
+      </w:r>
+    </w:p>
+    <w:p>
+      <w:pPr>
+        <w:widowControl/>
+        <w:tabs>
+          <w:tab w:val="left" w:pos="560"/>
+          <w:tab w:val="left" w:pos="1120"/>
+          <w:tab w:val="left" w:pos="1680"/>
+          <w:tab w:val="left" w:pos="2240"/>
+          <w:tab w:val="left" w:pos="2800"/>
+          <w:tab w:val="left" w:pos="3360"/>
+          <w:tab w:val="left" w:pos="3920"/>
+          <w:tab w:val="left" w:pos="4480"/>
+          <w:tab w:val="left" w:pos="5040"/>
+          <w:tab w:val="left" w:pos="5600"/>
+          <w:tab w:val="left" w:pos="6160"/>
+          <w:tab w:val="left" w:pos="6720"/>
+        </w:tabs>
+        <w:autoSpaceDE w:val="0"/>
+        <w:autoSpaceDN w:val="0"/>
+        <w:adjustRightInd w:val="0"/>
+        <w:rPr>
+          <w:rFonts w:ascii="Menlo" w:hAnsi="Menlo" w:cs="Menlo"/>
+          <w:color w:val="000000"/>
+        </w:rPr>
+      </w:pPr>
+      <w:r>
+        <w:rPr>
+          <w:rFonts w:ascii="Menlo" w:hAnsi="Menlo" w:cs="Menlo"/>
+          <w:color w:val="000000"/>
+        </w:rPr>
+        <w:t xml:space="preserve">    "header": {</w:t>
+      </w:r>
+    </w:p>
+    <w:p>
+      <w:pPr>
+        <w:widowControl/>
+        <w:tabs>
+          <w:tab w:val="left" w:pos="560"/>
+          <w:tab w:val="left" w:pos="1120"/>
+          <w:tab w:val="left" w:pos="1680"/>
+          <w:tab w:val="left" w:pos="2240"/>
+          <w:tab w:val="left" w:pos="2800"/>
+          <w:tab w:val="left" w:pos="3360"/>
+          <w:tab w:val="left" w:pos="3920"/>
+          <w:tab w:val="left" w:pos="4480"/>
+          <w:tab w:val="left" w:pos="5040"/>
+          <w:tab w:val="left" w:pos="5600"/>
+          <w:tab w:val="left" w:pos="6160"/>
+          <w:tab w:val="left" w:pos="6720"/>
+        </w:tabs>
+        <w:autoSpaceDE w:val="0"/>
+        <w:autoSpaceDN w:val="0"/>
+        <w:adjustRightInd w:val="0"/>
+        <w:rPr>
+          <w:rFonts w:ascii="Menlo" w:hAnsi="Menlo" w:cs="Menlo"/>
+          <w:color w:val="000000"/>
+        </w:rPr>
+      </w:pPr>
+      <w:r>
+        <w:rPr>
+          <w:rFonts w:ascii="Menlo" w:hAnsi="Menlo" w:cs="Menlo"/>
+          <w:color w:val="000000"/>
+        </w:rPr>
+        <w:t xml:space="preserve">        "kid": "</w:t>
+      </w:r>
+      <w:proofErr w:type="gramStart"/>
+      <w:r>
+        <w:rPr>
+          <w:rFonts w:ascii="Menlo" w:hAnsi="Menlo" w:cs="Menlo"/>
+          <w:color w:val="000000"/>
+        </w:rPr>
+        <w:t>healthy-</w:t>
+      </w:r>
+      <w:proofErr w:type="spellStart"/>
+      <w:r>
+        <w:rPr>
+          <w:rFonts w:ascii="Menlo" w:hAnsi="Menlo" w:cs="Menlo"/>
+          <w:color w:val="000000"/>
+        </w:rPr>
+        <w:t>labs</w:t>
+      </w:r>
+      <w:proofErr w:type="gramEnd"/>
+      <w:r>
+        <w:rPr>
+          <w:rFonts w:ascii="Menlo" w:hAnsi="Menlo" w:cs="Menlo"/>
+          <w:color w:val="000000"/>
+        </w:rPr>
+        <w:t>.default</w:t>
+      </w:r>
+      <w:proofErr w:type="spellEnd"/>
+      <w:r>
+        <w:rPr>
+          <w:rFonts w:ascii="Menlo" w:hAnsi="Menlo" w:cs="Menlo"/>
+          <w:color w:val="000000"/>
+        </w:rPr>
+        <w:t>",</w:t>
+      </w:r>
+    </w:p>
+    <w:p>
+      <w:pPr>
+        <w:widowControl/>
+        <w:tabs>
+          <w:tab w:val="left" w:pos="560"/>
+          <w:tab w:val="left" w:pos="1120"/>
+          <w:tab w:val="left" w:pos="1680"/>
+          <w:tab w:val="left" w:pos="2240"/>
+          <w:tab w:val="left" w:pos="2800"/>
+          <w:tab w:val="left" w:pos="3360"/>
+          <w:tab w:val="left" w:pos="3920"/>
+          <w:tab w:val="left" w:pos="4480"/>
+          <w:tab w:val="left" w:pos="5040"/>
+          <w:tab w:val="left" w:pos="5600"/>
+          <w:tab w:val="left" w:pos="6160"/>
+          <w:tab w:val="left" w:pos="6720"/>
+        </w:tabs>
+        <w:autoSpaceDE w:val="0"/>
+        <w:autoSpaceDN w:val="0"/>
+        <w:adjustRightInd w:val="0"/>
+        <w:rPr>
+          <w:rFonts w:ascii="Menlo" w:hAnsi="Menlo" w:cs="Menlo"/>
+          <w:color w:val="000000"/>
+        </w:rPr>
+      </w:pPr>
+      <w:r>
+        <w:rPr>
+          <w:rFonts w:ascii="Menlo" w:hAnsi="Menlo" w:cs="Menlo"/>
+          <w:color w:val="000000"/>
+        </w:rPr>
+        <w:t xml:space="preserve">        "</w:t>
+      </w:r>
+      <w:proofErr w:type="spellStart"/>
+      <w:r>
+        <w:rPr>
+          <w:rFonts w:ascii="Menlo" w:hAnsi="Menlo" w:cs="Menlo"/>
+          <w:color w:val="000000"/>
+        </w:rPr>
+        <w:t>typ</w:t>
+      </w:r>
+      <w:proofErr w:type="spellEnd"/>
+      <w:r>
+        <w:rPr>
+          <w:rFonts w:ascii="Menlo" w:hAnsi="Menlo" w:cs="Menlo"/>
+          <w:color w:val="000000"/>
+        </w:rPr>
+        <w:t>": "JWT",</w:t>
+      </w:r>
+    </w:p>
+    <w:p>
+      <w:pPr>
+        <w:widowControl/>
+        <w:tabs>
+          <w:tab w:val="left" w:pos="560"/>
+          <w:tab w:val="left" w:pos="1120"/>
+          <w:tab w:val="left" w:pos="1680"/>
+          <w:tab w:val="left" w:pos="2240"/>
+          <w:tab w:val="left" w:pos="2800"/>
+          <w:tab w:val="left" w:pos="3360"/>
+          <w:tab w:val="left" w:pos="3920"/>
+          <w:tab w:val="left" w:pos="4480"/>
+          <w:tab w:val="left" w:pos="5040"/>
+          <w:tab w:val="left" w:pos="5600"/>
+          <w:tab w:val="left" w:pos="6160"/>
+          <w:tab w:val="left" w:pos="6720"/>
+        </w:tabs>
+        <w:autoSpaceDE w:val="0"/>
+        <w:autoSpaceDN w:val="0"/>
+        <w:adjustRightInd w:val="0"/>
+        <w:rPr>
+          <w:rFonts w:ascii="Menlo" w:hAnsi="Menlo" w:cs="Menlo"/>
+          <w:color w:val="000000"/>
+        </w:rPr>
+      </w:pPr>
+      <w:r>
+        <w:rPr>
+          <w:rFonts w:ascii="Menlo" w:hAnsi="Menlo" w:cs="Menlo"/>
+          <w:color w:val="000000"/>
+        </w:rPr>
+        <w:t xml:space="preserve">        "</w:t>
+      </w:r>
+      <w:proofErr w:type="spellStart"/>
+      <w:r>
+        <w:rPr>
+          <w:rFonts w:ascii="Menlo" w:hAnsi="Menlo" w:cs="Menlo"/>
+          <w:color w:val="000000"/>
+        </w:rPr>
+        <w:t>alg</w:t>
+      </w:r>
+      <w:proofErr w:type="spellEnd"/>
+      <w:r>
+        <w:rPr>
+          <w:rFonts w:ascii="Menlo" w:hAnsi="Menlo" w:cs="Menlo"/>
+          <w:color w:val="000000"/>
+        </w:rPr>
+        <w:t>": "RS256"</w:t>
+      </w:r>
+    </w:p>
+    <w:p>
+      <w:pPr>
+        <w:widowControl/>
+        <w:tabs>
+          <w:tab w:val="left" w:pos="560"/>
+          <w:tab w:val="left" w:pos="1120"/>
+          <w:tab w:val="left" w:pos="1680"/>
+          <w:tab w:val="left" w:pos="2240"/>
+          <w:tab w:val="left" w:pos="2800"/>
+          <w:tab w:val="left" w:pos="3360"/>
+          <w:tab w:val="left" w:pos="3920"/>
+          <w:tab w:val="left" w:pos="4480"/>
+          <w:tab w:val="left" w:pos="5040"/>
+          <w:tab w:val="left" w:pos="5600"/>
+          <w:tab w:val="left" w:pos="6160"/>
+          <w:tab w:val="left" w:pos="6720"/>
+        </w:tabs>
+        <w:autoSpaceDE w:val="0"/>
+        <w:autoSpaceDN w:val="0"/>
+        <w:adjustRightInd w:val="0"/>
+        <w:rPr>
+          <w:rFonts w:ascii="Menlo" w:hAnsi="Menlo" w:cs="Menlo"/>
+          <w:color w:val="000000"/>
+        </w:rPr>
+      </w:pPr>
+      <w:r>
+        <w:rPr>
+          <w:rFonts w:ascii="Menlo" w:hAnsi="Menlo" w:cs="Menlo"/>
+          <w:color w:val="000000"/>
+        </w:rPr>
+        <w:t xml:space="preserve">    },</w:t>
+      </w:r>
+    </w:p>
+    <w:p>
+      <w:pPr>
+        <w:widowControl/>
+        <w:tabs>
+          <w:tab w:val="left" w:pos="560"/>
+          <w:tab w:val="left" w:pos="1120"/>
+          <w:tab w:val="left" w:pos="1680"/>
+          <w:tab w:val="left" w:pos="2240"/>
+          <w:tab w:val="left" w:pos="2800"/>
+          <w:tab w:val="left" w:pos="3360"/>
+          <w:tab w:val="left" w:pos="3920"/>
+          <w:tab w:val="left" w:pos="4480"/>
+          <w:tab w:val="left" w:pos="5040"/>
+          <w:tab w:val="left" w:pos="5600"/>
+          <w:tab w:val="left" w:pos="6160"/>
+          <w:tab w:val="left" w:pos="6720"/>
+        </w:tabs>
+        <w:autoSpaceDE w:val="0"/>
+        <w:autoSpaceDN w:val="0"/>
+        <w:adjustRightInd w:val="0"/>
+        <w:rPr>
+          <w:rFonts w:ascii="Menlo" w:hAnsi="Menlo" w:cs="Menlo"/>
+          <w:color w:val="000000"/>
+        </w:rPr>
+      </w:pPr>
+      <w:r>
+        <w:rPr>
+          <w:rFonts w:ascii="Menlo" w:hAnsi="Menlo" w:cs="Menlo"/>
+          <w:color w:val="000000"/>
+        </w:rPr>
+        <w:t xml:space="preserve">    "payload": {</w:t>
+      </w:r>
+    </w:p>
+    <w:p>
+      <w:pPr>
+        <w:widowControl/>
+        <w:tabs>
+          <w:tab w:val="left" w:pos="560"/>
+          <w:tab w:val="left" w:pos="1120"/>
+          <w:tab w:val="left" w:pos="1680"/>
+          <w:tab w:val="left" w:pos="2240"/>
+          <w:tab w:val="left" w:pos="2800"/>
+          <w:tab w:val="left" w:pos="3360"/>
+          <w:tab w:val="left" w:pos="3920"/>
+          <w:tab w:val="left" w:pos="4480"/>
+          <w:tab w:val="left" w:pos="5040"/>
+          <w:tab w:val="left" w:pos="5600"/>
+          <w:tab w:val="left" w:pos="6160"/>
+          <w:tab w:val="left" w:pos="6720"/>
+        </w:tabs>
+        <w:autoSpaceDE w:val="0"/>
+        <w:autoSpaceDN w:val="0"/>
+        <w:adjustRightInd w:val="0"/>
+        <w:rPr>
+          <w:rFonts w:ascii="Menlo" w:hAnsi="Menlo" w:cs="Menlo"/>
+          <w:color w:val="000000"/>
+        </w:rPr>
+      </w:pPr>
+      <w:r>
+        <w:rPr>
+          <w:rFonts w:ascii="Menlo" w:hAnsi="Menlo" w:cs="Menlo"/>
+          <w:color w:val="000000"/>
+        </w:rPr>
+        <w:t xml:space="preserve">        "</w:t>
+      </w:r>
+      <w:proofErr w:type="spellStart"/>
+      <w:r>
+        <w:rPr>
+          <w:rFonts w:ascii="Menlo" w:hAnsi="Menlo" w:cs="Menlo"/>
+          <w:color w:val="000000"/>
+        </w:rPr>
+        <w:t>iss</w:t>
+      </w:r>
+      <w:proofErr w:type="spellEnd"/>
+      <w:r>
+        <w:rPr>
+          <w:rFonts w:ascii="Menlo" w:hAnsi="Menlo" w:cs="Menlo"/>
+          <w:color w:val="000000"/>
+        </w:rPr>
+        <w:t>": "</w:t>
+      </w:r>
+      <w:proofErr w:type="gramStart"/>
+      <w:r>
+        <w:rPr>
+          <w:rFonts w:ascii="Menlo" w:hAnsi="Menlo" w:cs="Menlo"/>
+          <w:color w:val="000000"/>
+        </w:rPr>
+        <w:t>healthy-</w:t>
+      </w:r>
+      <w:proofErr w:type="spellStart"/>
+      <w:r>
+        <w:rPr>
+          <w:rFonts w:ascii="Menlo" w:hAnsi="Menlo" w:cs="Menlo"/>
+          <w:color w:val="000000"/>
+        </w:rPr>
+        <w:t>labs</w:t>
+      </w:r>
+      <w:proofErr w:type="gramEnd"/>
+      <w:r>
+        <w:rPr>
+          <w:rFonts w:ascii="Menlo" w:hAnsi="Menlo" w:cs="Menlo"/>
+          <w:color w:val="000000"/>
+        </w:rPr>
+        <w:t>.default</w:t>
+      </w:r>
+      <w:proofErr w:type="spellEnd"/>
+      <w:r>
+        <w:rPr>
+          <w:rFonts w:ascii="Menlo" w:hAnsi="Menlo" w:cs="Menlo"/>
+          <w:color w:val="000000"/>
+        </w:rPr>
+        <w:t>",</w:t>
+      </w:r>
+    </w:p>
+    <w:p>
+      <w:pPr>
+        <w:widowControl/>
+        <w:tabs>
+          <w:tab w:val="left" w:pos="560"/>
+          <w:tab w:val="left" w:pos="1120"/>
+          <w:tab w:val="left" w:pos="1680"/>
+          <w:tab w:val="left" w:pos="2240"/>
+          <w:tab w:val="left" w:pos="2800"/>
+          <w:tab w:val="left" w:pos="3360"/>
+          <w:tab w:val="left" w:pos="3920"/>
+          <w:tab w:val="left" w:pos="4480"/>
+          <w:tab w:val="left" w:pos="5040"/>
+          <w:tab w:val="left" w:pos="5600"/>
+          <w:tab w:val="left" w:pos="6160"/>
+          <w:tab w:val="left" w:pos="6720"/>
+        </w:tabs>
+        <w:autoSpaceDE w:val="0"/>
+        <w:autoSpaceDN w:val="0"/>
+        <w:adjustRightInd w:val="0"/>
+        <w:rPr>
+          <w:rFonts w:ascii="Menlo" w:hAnsi="Menlo" w:cs="Menlo"/>
+          <w:color w:val="000000"/>
+        </w:rPr>
+      </w:pPr>
+      <w:r>
+        <w:rPr>
+          <w:rFonts w:ascii="Menlo" w:hAnsi="Menlo" w:cs="Menlo"/>
+          <w:color w:val="000000"/>
+        </w:rPr>
+        <w:t xml:space="preserve">        "sub": "</w:t>
+      </w:r>
+      <w:proofErr w:type="gramStart"/>
+      <w:r>
+        <w:rPr>
+          <w:rFonts w:ascii="Menlo" w:hAnsi="Menlo" w:cs="Menlo"/>
+          <w:color w:val="000000"/>
+        </w:rPr>
+        <w:t>healthy-</w:t>
+      </w:r>
+      <w:proofErr w:type="spellStart"/>
+      <w:r>
+        <w:rPr>
+          <w:rFonts w:ascii="Menlo" w:hAnsi="Menlo" w:cs="Menlo"/>
+          <w:color w:val="000000"/>
+        </w:rPr>
+        <w:t>labs</w:t>
+      </w:r>
+      <w:proofErr w:type="gramEnd"/>
+      <w:r>
+        <w:rPr>
+          <w:rFonts w:ascii="Menlo" w:hAnsi="Menlo" w:cs="Menlo"/>
+          <w:color w:val="000000"/>
+        </w:rPr>
+        <w:t>.default</w:t>
+      </w:r>
+      <w:proofErr w:type="spellEnd"/>
+      <w:r>
+        <w:rPr>
+          <w:rFonts w:ascii="Menlo" w:hAnsi="Menlo" w:cs="Menlo"/>
+          <w:color w:val="000000"/>
+        </w:rPr>
+        <w:t>",</w:t>
+      </w:r>
+    </w:p>
+    <w:p>
+      <w:pPr>
+        <w:widowControl/>
+        <w:tabs>
+          <w:tab w:val="left" w:pos="560"/>
+          <w:tab w:val="left" w:pos="1120"/>
+          <w:tab w:val="left" w:pos="1680"/>
+          <w:tab w:val="left" w:pos="2240"/>
+          <w:tab w:val="left" w:pos="2800"/>
+          <w:tab w:val="left" w:pos="3360"/>
+          <w:tab w:val="left" w:pos="3920"/>
+          <w:tab w:val="left" w:pos="4480"/>
+          <w:tab w:val="left" w:pos="5040"/>
+          <w:tab w:val="left" w:pos="5600"/>
+          <w:tab w:val="left" w:pos="6160"/>
+          <w:tab w:val="left" w:pos="6720"/>
+        </w:tabs>
+        <w:autoSpaceDE w:val="0"/>
+        <w:autoSpaceDN w:val="0"/>
+        <w:adjustRightInd w:val="0"/>
+        <w:rPr>
+          <w:rFonts w:ascii="Menlo" w:hAnsi="Menlo" w:cs="Menlo"/>
+          <w:color w:val="000000"/>
+        </w:rPr>
+      </w:pPr>
+      <w:r>
+        <w:rPr>
+          <w:rFonts w:ascii="Menlo" w:hAnsi="Menlo" w:cs="Menlo"/>
+          <w:color w:val="000000"/>
+        </w:rPr>
+        <w:t xml:space="preserve">        "</w:t>
+      </w:r>
+      <w:proofErr w:type="spellStart"/>
+      <w:r>
+        <w:rPr>
+          <w:rFonts w:ascii="Menlo" w:hAnsi="Menlo" w:cs="Menlo"/>
+          <w:color w:val="000000"/>
+        </w:rPr>
+        <w:t>aud</w:t>
+      </w:r>
+      <w:proofErr w:type="spellEnd"/>
+      <w:r>
+        <w:rPr>
+          <w:rFonts w:ascii="Menlo" w:hAnsi="Menlo" w:cs="Menlo"/>
+          <w:color w:val="000000"/>
+        </w:rPr>
+        <w:t>": "staging.prime.cdc.gov",</w:t>
+      </w:r>
+    </w:p>
+    <w:p>
+      <w:pPr>
+        <w:widowControl/>
+        <w:tabs>
+          <w:tab w:val="left" w:pos="560"/>
+          <w:tab w:val="left" w:pos="1120"/>
+          <w:tab w:val="left" w:pos="1680"/>
+          <w:tab w:val="left" w:pos="2240"/>
+          <w:tab w:val="left" w:pos="2800"/>
+          <w:tab w:val="left" w:pos="3360"/>
+          <w:tab w:val="left" w:pos="3920"/>
+          <w:tab w:val="left" w:pos="4480"/>
+          <w:tab w:val="left" w:pos="5040"/>
+          <w:tab w:val="left" w:pos="5600"/>
+          <w:tab w:val="left" w:pos="6160"/>
+          <w:tab w:val="left" w:pos="6720"/>
+        </w:tabs>
+        <w:autoSpaceDE w:val="0"/>
+        <w:autoSpaceDN w:val="0"/>
+        <w:adjustRightInd w:val="0"/>
+        <w:rPr>
+          <w:rFonts w:ascii="Menlo" w:hAnsi="Menlo" w:cs="Menlo"/>
+          <w:color w:val="000000"/>
+        </w:rPr>
+      </w:pPr>
+      <w:r>
+        <w:rPr>
+          <w:rFonts w:ascii="Menlo" w:hAnsi="Menlo" w:cs="Menlo"/>
+          <w:color w:val="000000"/>
+        </w:rPr>
+        <w:t xml:space="preserve">        "exp": 1660737164,</w:t>
+      </w:r>
+    </w:p>
+    <w:p>
+      <w:pPr>
+        <w:widowControl/>
+        <w:tabs>
+          <w:tab w:val="left" w:pos="560"/>
+          <w:tab w:val="left" w:pos="1120"/>
+          <w:tab w:val="left" w:pos="1680"/>
+          <w:tab w:val="left" w:pos="2240"/>
+          <w:tab w:val="left" w:pos="2800"/>
+          <w:tab w:val="left" w:pos="3360"/>
+          <w:tab w:val="left" w:pos="3920"/>
+          <w:tab w:val="left" w:pos="4480"/>
+          <w:tab w:val="left" w:pos="5040"/>
+          <w:tab w:val="left" w:pos="5600"/>
+          <w:tab w:val="left" w:pos="6160"/>
+          <w:tab w:val="left" w:pos="6720"/>
+        </w:tabs>
+        <w:autoSpaceDE w:val="0"/>
+        <w:autoSpaceDN w:val="0"/>
+        <w:adjustRightInd w:val="0"/>
+        <w:rPr>
+          <w:rFonts w:ascii="Menlo" w:hAnsi="Menlo" w:cs="Menlo"/>
+          <w:color w:val="000000"/>
+        </w:rPr>
+      </w:pPr>
+      <w:r>
+        <w:rPr>
+          <w:rFonts w:ascii="Menlo" w:hAnsi="Menlo" w:cs="Menlo"/>
+          <w:color w:val="000000"/>
+        </w:rPr>
+        <w:t xml:space="preserve">        "</w:t>
+      </w:r>
+      <w:proofErr w:type="spellStart"/>
+      <w:r>
+        <w:rPr>
+          <w:rFonts w:ascii="Menlo" w:hAnsi="Menlo" w:cs="Menlo"/>
+          <w:color w:val="000000"/>
+        </w:rPr>
+        <w:t>jti</w:t>
+      </w:r>
+      <w:proofErr w:type="spellEnd"/>
+      <w:r>
+        <w:rPr>
+          <w:rFonts w:ascii="Menlo" w:hAnsi="Menlo" w:cs="Menlo"/>
+          <w:color w:val="000000"/>
+        </w:rPr>
+        <w:t>": "4b713fcd-2514-4207-b310-620b95b749c5"</w:t>
+      </w:r>
+    </w:p>
+    <w:p>
+      <w:pPr>
+        <w:widowControl/>
+        <w:tabs>
+          <w:tab w:val="left" w:pos="560"/>
+          <w:tab w:val="left" w:pos="1120"/>
+          <w:tab w:val="left" w:pos="1680"/>
+          <w:tab w:val="left" w:pos="2240"/>
+          <w:tab w:val="left" w:pos="2800"/>
+          <w:tab w:val="left" w:pos="3360"/>
+          <w:tab w:val="left" w:pos="3920"/>
+          <w:tab w:val="left" w:pos="4480"/>
+          <w:tab w:val="left" w:pos="5040"/>
+          <w:tab w:val="left" w:pos="5600"/>
+          <w:tab w:val="left" w:pos="6160"/>
+          <w:tab w:val="left" w:pos="6720"/>
+        </w:tabs>
+        <w:autoSpaceDE w:val="0"/>
+        <w:autoSpaceDN w:val="0"/>
+        <w:adjustRightInd w:val="0"/>
+        <w:rPr>
+          <w:rFonts w:ascii="Menlo" w:hAnsi="Menlo" w:cs="Menlo"/>
+          <w:color w:val="000000"/>
+        </w:rPr>
+      </w:pPr>
+      <w:r>
+        <w:rPr>
+          <w:rFonts w:ascii="Menlo" w:hAnsi="Menlo" w:cs="Menlo"/>
+          <w:color w:val="000000"/>
+        </w:rPr>
+        <w:t xml:space="preserve">    }</w:t>
+      </w:r>
+    </w:p>
+    <w:p>
+      <w:pPr>
+        <w:widowControl/>
+        <w:tabs>
+          <w:tab w:val="left" w:pos="560"/>
+          <w:tab w:val="left" w:pos="1120"/>
+          <w:tab w:val="left" w:pos="1680"/>
+          <w:tab w:val="left" w:pos="2240"/>
+          <w:tab w:val="left" w:pos="2800"/>
+          <w:tab w:val="left" w:pos="3360"/>
+          <w:tab w:val="left" w:pos="3920"/>
+          <w:tab w:val="left" w:pos="4480"/>
+          <w:tab w:val="left" w:pos="5040"/>
+          <w:tab w:val="left" w:pos="5600"/>
+          <w:tab w:val="left" w:pos="6160"/>
+          <w:tab w:val="left" w:pos="6720"/>
+        </w:tabs>
+        <w:autoSpaceDE w:val="0"/>
+        <w:autoSpaceDN w:val="0"/>
+        <w:adjustRightInd w:val="0"/>
+        <w:rPr>
+          <w:rFonts w:ascii="Menlo" w:hAnsi="Menlo" w:cs="Menlo"/>
+          <w:color w:val="000000"/>
+        </w:rPr>
+      </w:pPr>
+      <w:r>
+        <w:rPr>
+          <w:rFonts w:ascii="Menlo" w:hAnsi="Menlo" w:cs="Menlo"/>
+          <w:color w:val="000000"/>
+        </w:rPr>
+        <w:t>}</w:t>
+      </w:r>
+    </w:p>
+    <w:p>
+      <w:pPr>
+        <w:pBdr>
+          <w:top w:val="nil"/>
+          <w:left w:val="nil"/>
+          <w:bottom w:val="nil"/>
+          <w:right w:val="nil"/>
+          <w:between w:val="nil"/>
+        </w:pBdr>
+        <w:rPr>
+          <w:color w:val="000000"/>
+          <w:sz w:val="24"/>
+          <w:szCs w:val="24"/>
+        </w:rPr>
+      </w:pPr>
+    </w:p>
+    <w:p>
+      <w:pPr>
+        <w:pStyle w:val="ListParagraph"/>
+        <w:numPr>
+          <w:ilvl w:val="0"/>
+          <w:numId w:val="45"/>
+        </w:numPr>
+        <w:pBdr>
+          <w:top w:val="nil"/>
+          <w:left w:val="nil"/>
+          <w:bottom w:val="nil"/>
+          <w:right w:val="nil"/>
+          <w:between w:val="nil"/>
+        </w:pBdr>
+        <w:rPr>
+          <w:color w:val="000000"/>
+          <w:sz w:val="24"/>
+        </w:rPr>
+      </w:pPr>
+      <w:r>
+        <w:rPr>
+          <w:color w:val="000000"/>
+          <w:sz w:val="24"/>
+        </w:rPr>
+        <w:t xml:space="preserve">The exp (Expiration time) should be a Unix time, 5 minutes after the time the token was generated.   </w:t>
+      </w:r>
+    </w:p>
+    <w:p>
+      <w:pPr>
+        <w:pStyle w:val="ListParagraph"/>
+        <w:numPr>
+          <w:ilvl w:val="0"/>
+          <w:numId w:val="45"/>
+        </w:numPr>
+        <w:pBdr>
+          <w:top w:val="nil"/>
+          <w:left w:val="nil"/>
+          <w:bottom w:val="nil"/>
+          <w:right w:val="nil"/>
+          <w:between w:val="nil"/>
+        </w:pBdr>
+        <w:rPr>
+          <w:color w:val="000000"/>
+          <w:sz w:val="24"/>
+        </w:rPr>
+      </w:pPr>
+      <w:r>
+        <w:rPr>
+          <w:color w:val="000000"/>
+          <w:sz w:val="24"/>
+        </w:rPr>
+        <w:t xml:space="preserve">The </w:t>
+      </w:r>
+      <w:proofErr w:type="spellStart"/>
+      <w:r>
+        <w:rPr>
+          <w:color w:val="000000"/>
+          <w:sz w:val="24"/>
+        </w:rPr>
+        <w:t>jti</w:t>
+      </w:r>
+      <w:proofErr w:type="spellEnd"/>
+      <w:r>
+        <w:rPr>
+          <w:color w:val="000000"/>
+          <w:sz w:val="24"/>
+        </w:rPr>
+        <w:t xml:space="preserve"> (JWT ID) should be random unique string, new with every call.</w:t>
+      </w:r>
+    </w:p>
+    <w:p>
+      <w:pPr>
+        <w:pStyle w:val="ListParagraph"/>
+        <w:numPr>
+          <w:ilvl w:val="0"/>
+          <w:numId w:val="45"/>
+        </w:numPr>
+        <w:pBdr>
+          <w:top w:val="nil"/>
+          <w:left w:val="nil"/>
+          <w:bottom w:val="nil"/>
+          <w:right w:val="nil"/>
+          <w:between w:val="nil"/>
+        </w:pBdr>
+        <w:rPr>
+          <w:color w:val="000000"/>
+          <w:sz w:val="24"/>
+        </w:rPr>
+      </w:pPr>
+      <w:r>
+        <w:rPr>
+          <w:color w:val="000000"/>
+          <w:sz w:val="24"/>
+        </w:rPr>
+        <w:t>Generate the signed JWT using your private key</w:t>
+      </w:r>
+      <w:r>
+        <w:rPr>
+          <w:color w:val="000000"/>
+          <w:sz w:val="24"/>
+        </w:rPr>
+        <w:t>.</w:t>
+      </w:r>
+    </w:p>
+    <w:p>
+      <w:pPr>
+        <w:pBdr>
+          <w:top w:val="nil"/>
+          <w:left w:val="nil"/>
+          <w:bottom w:val="nil"/>
+          <w:right w:val="nil"/>
+          <w:between w:val="nil"/>
+        </w:pBdr>
+        <w:rPr>
+          <w:color w:val="000000"/>
+          <w:sz w:val="24"/>
+        </w:rPr>
+      </w:pPr>
+    </w:p>
+    <w:p>
+      <w:pPr>
+        <w:pBdr>
+          <w:top w:val="nil"/>
+          <w:left w:val="nil"/>
+          <w:bottom w:val="nil"/>
+          <w:right w:val="nil"/>
+          <w:between w:val="nil"/>
+        </w:pBdr>
+        <w:rPr>
+          <w:color w:val="000000"/>
+          <w:sz w:val="24"/>
+        </w:rPr>
+      </w:pPr>
+    </w:p>
+    <w:p>
+      <w:pPr>
+        <w:pStyle w:val="Heading3"/>
+      </w:pPr>
+      <w:r>
+        <w:t xml:space="preserve">Step 3:  Send the signed JWT to </w:t>
+      </w:r>
+      <w:proofErr w:type="spellStart"/>
+      <w:r>
+        <w:t>ReportStream</w:t>
+      </w:r>
+      <w:proofErr w:type="spellEnd"/>
+      <w:r>
+        <w:t>, to get a temporary bearer token</w:t>
+      </w:r>
+    </w:p>
+    <w:p>
+      <w:pPr>
+        <w:pBdr>
+          <w:top w:val="nil"/>
+          <w:left w:val="nil"/>
+          <w:bottom w:val="nil"/>
+          <w:right w:val="nil"/>
+          <w:between w:val="nil"/>
+        </w:pBdr>
+        <w:rPr>
+          <w:color w:val="000000"/>
+          <w:sz w:val="24"/>
+        </w:rPr>
+      </w:pPr>
+    </w:p>
+    <w:p>
+      <w:pPr>
+        <w:pBdr>
+          <w:top w:val="nil"/>
+          <w:left w:val="nil"/>
+          <w:bottom w:val="nil"/>
+          <w:right w:val="nil"/>
+          <w:between w:val="nil"/>
+        </w:pBdr>
+        <w:spacing w:line="360" w:lineRule="auto"/>
+        <w:rPr>
+          <w:color w:val="000000"/>
+          <w:sz w:val="24"/>
+        </w:rPr>
+      </w:pPr>
+      <w:proofErr w:type="spellStart"/>
+      <w:r>
+        <w:rPr>
+          <w:color w:val="000000"/>
+          <w:sz w:val="24"/>
+        </w:rPr>
+        <w:t>PO</w:t>
+      </w:r>
+      <w:proofErr w:type="spellEnd"/>
+      <w:r>
+        <w:rPr>
+          <w:color w:val="000000"/>
+          <w:sz w:val="24"/>
+        </w:rPr>
+        <w:t xml:space="preserve">ST to the token URL with the following parameters, replacing &lt;token-signing-secret&gt; with </w:t>
+      </w:r>
+      <w:r>
+        <w:rPr>
+          <w:color w:val="000000"/>
+          <w:sz w:val="24"/>
+        </w:rPr>
+        <w:lastRenderedPageBreak/>
+        <w:t>your JWT</w:t>
+      </w:r>
+      <w:r>
+        <w:rPr>
+          <w:color w:val="000000"/>
+          <w:sz w:val="24"/>
+        </w:rPr>
+        <w:t xml:space="preserve"> from above</w:t>
+      </w:r>
+      <w:r>
+        <w:rPr>
+          <w:color w:val="000000"/>
+          <w:sz w:val="24"/>
+        </w:rPr>
+        <w:t xml:space="preserve">.  </w:t>
+      </w:r>
+      <w:r>
+        <w:rPr>
+          <w:color w:val="000000"/>
+          <w:sz w:val="24"/>
+        </w:rPr>
+        <w:t>In the URL below, b</w:t>
+      </w:r>
+      <w:r>
+        <w:rPr>
+          <w:color w:val="000000"/>
+          <w:sz w:val="24"/>
+        </w:rPr>
+        <w:t xml:space="preserve">e sure to replace the dummy </w:t>
       </w:r>
       <w:r>
         <w:rPr>
@@ -5282,7 +6307,7 @@
           <w:color w:val="000000"/>
           <w:sz w:val="18"/>
         </w:rPr>
-        <w:t xml:space="preserve">-H "content-length:0" </w:t>
+        <w:t>-H "content-length:0</w:t>
       </w:r>
       <w:r>
         <w:rPr>
@@ -5290,6 +6315,30 @@
           <w:color w:val="000000"/>
           <w:sz w:val="18"/>
         </w:rPr>
+        <w:t>"</w:t>
+      </w:r>
+      <w:r>
+        <w:rPr>
+          <w:rFonts w:ascii="Consolas" w:hAnsi="Consolas"/>
+          <w:color w:val="000000"/>
+          <w:sz w:val="18"/>
+        </w:rPr>
+        <w:t xml:space="preserve"> </w:t>
+      </w:r>
+      <w:r>
+        <w:rPr>
+          <w:rFonts w:ascii="Consolas" w:hAnsi="Consolas"/>
+          <w:color w:val="000000"/>
+          <w:sz w:val="18"/>
+        </w:rPr>
+        <w:t>"</w:t>
+      </w:r>
+      <w:r>
+        <w:rPr>
+          <w:rFonts w:ascii="Consolas" w:hAnsi="Consolas"/>
+          <w:color w:val="000000"/>
+          <w:sz w:val="18"/>
+        </w:rPr>
         <w:t>https://staging.prime.cdc.gov/api/token?scope=healthy-labs.default.report&amp;grant_type=client_</w:t>
       </w:r>
       <w:r>
@@ -5325,6 +6374,14 @@
           <w:sz w:val="18"/>
         </w:rPr>
         <w:t>=&lt;token-signing-secret&gt;</w:t>
+      </w:r>
+      <w:r>
+        <w:rPr>
+          <w:rFonts w:ascii="Consolas" w:hAnsi="Consolas"/>
+          <w:color w:val="000000"/>
+          <w:sz w:val="18"/>
+        </w:rPr>
+        <w:t>"</w:t>
       </w:r>
     </w:p>
     <w:p>
@@ -5428,6 +6485,29 @@
     </w:p>
     <w:p>
       <w:pPr>
+        <w:pStyle w:val="Heading3"/>
+        <w:ind w:left="0"/>
+      </w:pPr>
+    </w:p>
+    <w:p>
+      <w:pPr>
+        <w:pStyle w:val="Heading3"/>
+        <w:ind w:left="0"/>
+      </w:pPr>
+      <w:r>
+        <w:t xml:space="preserve">Step 4:  Submit data to </w:t>
+      </w:r>
+      <w:proofErr w:type="spellStart"/>
+      <w:r>
+        <w:t>ReportStream</w:t>
+      </w:r>
+      <w:proofErr w:type="spellEnd"/>
+      <w:r>
+        <w:t xml:space="preserve"> using the bearer token</w:t>
+      </w:r>
+    </w:p>
+    <w:p>
+      <w:pPr>
         <w:pBdr>
           <w:top w:val="nil"/>
           <w:left w:val="nil"/>
@@ -5812,6 +6892,11 @@
       <w:r>
         <w:t xml:space="preserve"> staff.</w:t>
       </w:r>
+    </w:p>
+    <w:p>
+      <w:pPr>
+        <w:pStyle w:val="NoSpacing"/>
+      </w:pPr>
     </w:p>
     <w:p>
       <w:pPr>
@@ -5835,7 +6920,25 @@
       <w:bookmarkEnd w:id="102"/>
       <w:bookmarkEnd w:id="103"/>
       <w:r>
-        <w:t>Example: Shared secret key</w:t>
+        <w:t>Example</w:t>
+      </w:r>
+      <w:r>
+        <w:t xml:space="preserve"> of </w:t>
+      </w:r>
+      <w:r>
+        <w:t xml:space="preserve">Shared </w:t>
+      </w:r>
+      <w:r>
+        <w:t>S</w:t>
+      </w:r>
+      <w:r>
+        <w:t xml:space="preserve">ecret </w:t>
+      </w:r>
+      <w:r>
+        <w:t>K</w:t>
+      </w:r>
+      <w:r>
+        <w:t>ey</w:t>
       </w:r>
       <w:bookmarkEnd w:id="104"/>
       <w:bookmarkEnd w:id="105"/>
@@ -5848,6 +6951,9 @@
       <w:bookmarkEnd w:id="112"/>
       <w:bookmarkEnd w:id="113"/>
       <w:bookmarkEnd w:id="114"/>
+      <w:r>
+        <w:t xml:space="preserve"> Authorization</w:t>
+      </w:r>
     </w:p>
     <w:p>
       <w:pPr>
@@ -6008,15 +7114,7 @@
           <w:color w:val="000000"/>
           <w:sz w:val="24"/>
         </w:rPr>
-        <w:t xml:space="preserve">, so you’ll </w:t>
-      </w:r>
-      <w:r>
-        <w:rPr>
-          <w:color w:val="000000"/>
-          <w:sz w:val="24"/>
-        </w:rPr>
-        <w:lastRenderedPageBreak/>
-        <w:t xml:space="preserve">need to have a </w:t>
+        <w:t xml:space="preserve">, so you’ll need to have a </w:t>
       </w:r>
       <w:proofErr w:type="spellStart"/>
       <w:r>
@@ -44564,6 +45662,119 @@
     </w:lvl>
   </w:abstractNum>
   <w:abstractNum w:abstractNumId="21" w15:restartNumberingAfterBreak="0">
+    <w:nsid w:val="43F140BC"/>
+    <w:multiLevelType w:val="hybridMultilevel"/>
+    <w:tmpl w:val="67A6E492"/>
+    <w:lvl w:ilvl="0" w:tplc="04090001">
+      <w:start w:val="1"/>
+      <w:numFmt w:val="bullet"/>
+      <w:lvlText w:val=""/>
+      <w:lvlJc w:val="left"/>
+      <w:pPr>
+        <w:ind w:left="720" w:hanging="360"/>
+      </w:pPr>
+      <w:rPr>
+        <w:rFonts w:ascii="Symbol" w:hAnsi="Symbol" w:hint="default"/>
+      </w:rPr>
+    </w:lvl>
+    <w:lvl w:ilvl="1" w:tplc="04090003" w:tentative="1">
+      <w:start w:val="1"/>
+      <w:numFmt w:val="bullet"/>
+      <w:lvlText w:val="o"/>
+      <w:lvlJc w:val="left"/>
+      <w:pPr>
+        <w:ind w:left="1440" w:hanging="360"/>
+      </w:pPr>
+      <w:rPr>
+        <w:rFonts w:ascii="Courier New" w:hAnsi="Courier New" w:cs="Courier New" w:hint="default"/>
+      </w:rPr>
+    </w:lvl>
+    <w:lvl w:ilvl="2" w:tplc="04090005" w:tentative="1">
+      <w:start w:val="1"/>
+      <w:numFmt w:val="bullet"/>
+      <w:lvlText w:val=""/>
+      <w:lvlJc w:val="left"/>
+      <w:pPr>
+        <w:ind w:left="2160" w:hanging="360"/>
+      </w:pPr>
+      <w:rPr>
+        <w:rFonts w:ascii="Wingdings" w:hAnsi="Wingdings" w:hint="default"/>
+      </w:rPr>
+    </w:lvl>
+    <w:lvl w:ilvl="3" w:tplc="04090001" w:tentative="1">
+      <w:start w:val="1"/>
+      <w:numFmt w:val="bullet"/>
+      <w:lvlText w:val=""/>
+      <w:lvlJc w:val="left"/>
+      <w:pPr>
+        <w:ind w:left="2880" w:hanging="360"/>
+      </w:pPr>
+      <w:rPr>
+        <w:rFonts w:ascii="Symbol" w:hAnsi="Symbol" w:hint="default"/>
+      </w:rPr>
+    </w:lvl>
+    <w:lvl w:ilvl="4" w:tplc="04090003" w:tentative="1">
+      <w:start w:val="1"/>
+      <w:numFmt w:val="bullet"/>
+      <w:lvlText w:val="o"/>
+      <w:lvlJc w:val="left"/>
+      <w:pPr>
+        <w:ind w:left="3600" w:hanging="360"/>
+      </w:pPr>
+      <w:rPr>
+        <w:rFonts w:ascii="Courier New" w:hAnsi="Courier New" w:cs="Courier New" w:hint="default"/>
+      </w:rPr>
+    </w:lvl>
+    <w:lvl w:ilvl="5" w:tplc="04090005" w:tentative="1">
+      <w:start w:val="1"/>
+      <w:numFmt w:val="bullet"/>
+      <w:lvlText w:val=""/>
+      <w:lvlJc w:val="left"/>
+      <w:pPr>
+        <w:ind w:left="4320" w:hanging="360"/>
+      </w:pPr>
+      <w:rPr>
+        <w:rFonts w:ascii="Wingdings" w:hAnsi="Wingdings" w:hint="default"/>
+      </w:rPr>
+    </w:lvl>
+    <w:lvl w:ilvl="6" w:tplc="04090001" w:tentative="1">
+      <w:start w:val="1"/>
+      <w:numFmt w:val="bullet"/>
+      <w:lvlText w:val=""/>
+      <w:lvlJc w:val="left"/>
+      <w:pPr>
+        <w:ind w:left="5040" w:hanging="360"/>
+      </w:pPr>
+      <w:rPr>
+        <w:rFonts w:ascii="Symbol" w:hAnsi="Symbol" w:hint="default"/>
+      </w:rPr>
+    </w:lvl>
+    <w:lvl w:ilvl="7" w:tplc="04090003" w:tentative="1">
+      <w:start w:val="1"/>
+      <w:numFmt w:val="bullet"/>
+      <w:lvlText w:val="o"/>
+      <w:lvlJc w:val="left"/>
+      <w:pPr>
+        <w:ind w:left="5760" w:hanging="360"/>
+      </w:pPr>
+      <w:rPr>
+        <w:rFonts w:ascii="Courier New" w:hAnsi="Courier New" w:cs="Courier New" w:hint="default"/>
+      </w:rPr>
+    </w:lvl>
+    <w:lvl w:ilvl="8" w:tplc="04090005" w:tentative="1">
+      <w:start w:val="1"/>
+      <w:numFmt w:val="bullet"/>
+      <w:lvlText w:val=""/>
+      <w:lvlJc w:val="left"/>
+      <w:pPr>
+        <w:ind w:left="6480" w:hanging="360"/>
+      </w:pPr>
+      <w:rPr>
+        <w:rFonts w:ascii="Wingdings" w:hAnsi="Wingdings" w:hint="default"/>
+      </w:rPr>
+    </w:lvl>
+  </w:abstractNum>
+  <w:abstractNum w:abstractNumId="22" w15:restartNumberingAfterBreak="0">
     <w:nsid w:val="44802E82"/>
     <w:multiLevelType w:val="hybridMultilevel"/>
     <w:tmpl w:val="F936259E"/>
@@ -44649,7 +45860,7 @@
       </w:pPr>
     </w:lvl>
   </w:abstractNum>
-  <w:abstractNum w:abstractNumId="22" w15:restartNumberingAfterBreak="0">
+  <w:abstractNum w:abstractNumId="23" w15:restartNumberingAfterBreak="0">
     <w:nsid w:val="45201097"/>
     <w:multiLevelType w:val="hybridMultilevel"/>
     <w:tmpl w:val="2EE8EF4C"/>
@@ -44861,7 +46072,7 @@
       </w:rPr>
     </w:lvl>
   </w:abstractNum>
-  <w:abstractNum w:abstractNumId="23" w15:restartNumberingAfterBreak="0">
+  <w:abstractNum w:abstractNumId="24" w15:restartNumberingAfterBreak="0">
     <w:nsid w:val="457555C7"/>
     <w:multiLevelType w:val="hybridMultilevel"/>
     <w:tmpl w:val="F1668834"/>
@@ -44974,7 +46185,7 @@
       </w:rPr>
     </w:lvl>
   </w:abstractNum>
-  <w:abstractNum w:abstractNumId="24" w15:restartNumberingAfterBreak="0">
+  <w:abstractNum w:abstractNumId="25" w15:restartNumberingAfterBreak="0">
     <w:nsid w:val="47F701FC"/>
     <w:multiLevelType w:val="hybridMultilevel"/>
     <w:tmpl w:val="872664FA"/>
@@ -45186,7 +46397,7 @@
       </w:rPr>
     </w:lvl>
   </w:abstractNum>
-  <w:abstractNum w:abstractNumId="25" w15:restartNumberingAfterBreak="0">
+  <w:abstractNum w:abstractNumId="26" w15:restartNumberingAfterBreak="0">
     <w:nsid w:val="48D66ECB"/>
     <w:multiLevelType w:val="hybridMultilevel"/>
     <w:tmpl w:val="623610BA"/>
@@ -45398,7 +46609,7 @@
       </w:rPr>
     </w:lvl>
   </w:abstractNum>
-  <w:abstractNum w:abstractNumId="26" w15:restartNumberingAfterBreak="0">
+  <w:abstractNum w:abstractNumId="27" w15:restartNumberingAfterBreak="0">
     <w:nsid w:val="4EA302D7"/>
     <w:multiLevelType w:val="multilevel"/>
     <w:tmpl w:val="87DC8C3E"/>
@@ -45542,7 +46753,7 @@
       </w:rPr>
     </w:lvl>
   </w:abstractNum>
-  <w:abstractNum w:abstractNumId="27" w15:restartNumberingAfterBreak="0">
+  <w:abstractNum w:abstractNumId="28" w15:restartNumberingAfterBreak="0">
     <w:nsid w:val="52EB38AF"/>
     <w:multiLevelType w:val="multilevel"/>
     <w:tmpl w:val="FFFFFFFF"/>
@@ -45655,7 +46866,7 @@
       </w:rPr>
     </w:lvl>
   </w:abstractNum>
-  <w:abstractNum w:abstractNumId="28" w15:restartNumberingAfterBreak="0">
+  <w:abstractNum w:abstractNumId="29" w15:restartNumberingAfterBreak="0">
     <w:nsid w:val="56D60BD4"/>
     <w:multiLevelType w:val="multilevel"/>
     <w:tmpl w:val="FFFFFFFF"/>
@@ -45741,7 +46952,7 @@
       </w:pPr>
     </w:lvl>
   </w:abstractNum>
-  <w:abstractNum w:abstractNumId="29" w15:restartNumberingAfterBreak="0">
+  <w:abstractNum w:abstractNumId="30" w15:restartNumberingAfterBreak="0">
     <w:nsid w:val="5D472D39"/>
     <w:multiLevelType w:val="multilevel"/>
     <w:tmpl w:val="FFFFFFFF"/>
@@ -45854,7 +47065,7 @@
       </w:rPr>
     </w:lvl>
   </w:abstractNum>
-  <w:abstractNum w:abstractNumId="30" w15:restartNumberingAfterBreak="0">
+  <w:abstractNum w:abstractNumId="31" w15:restartNumberingAfterBreak="0">
     <w:nsid w:val="5D4B47C3"/>
     <w:multiLevelType w:val="multilevel"/>
     <w:tmpl w:val="FFFFFFFF"/>
@@ -45967,7 +47178,7 @@
       </w:rPr>
     </w:lvl>
   </w:abstractNum>
-  <w:abstractNum w:abstractNumId="31" w15:restartNumberingAfterBreak="0">
+  <w:abstractNum w:abstractNumId="32" w15:restartNumberingAfterBreak="0">
     <w:nsid w:val="5E192DF6"/>
     <w:multiLevelType w:val="hybridMultilevel"/>
     <w:tmpl w:val="E7D210FC"/>
@@ -46080,7 +47291,7 @@
       </w:rPr>
     </w:lvl>
   </w:abstractNum>
-  <w:abstractNum w:abstractNumId="32" w15:restartNumberingAfterBreak="0">
+  <w:abstractNum w:abstractNumId="33" w15:restartNumberingAfterBreak="0">
     <w:nsid w:val="5F051043"/>
     <w:multiLevelType w:val="multilevel"/>
     <w:tmpl w:val="FFFFFFFF"/>
@@ -46193,7 +47404,7 @@
       </w:rPr>
     </w:lvl>
   </w:abstractNum>
-  <w:abstractNum w:abstractNumId="33" w15:restartNumberingAfterBreak="0">
+  <w:abstractNum w:abstractNumId="34" w15:restartNumberingAfterBreak="0">
     <w:nsid w:val="65D563A5"/>
     <w:multiLevelType w:val="multilevel"/>
     <w:tmpl w:val="FFFFFFFF"/>
@@ -46306,7 +47517,7 @@
       </w:rPr>
     </w:lvl>
   </w:abstractNum>
-  <w:abstractNum w:abstractNumId="34" w15:restartNumberingAfterBreak="0">
+  <w:abstractNum w:abstractNumId="35" w15:restartNumberingAfterBreak="0">
     <w:nsid w:val="67E910FF"/>
     <w:multiLevelType w:val="hybridMultilevel"/>
     <w:tmpl w:val="980A36D8"/>
@@ -46518,7 +47729,7 @@
       </w:rPr>
     </w:lvl>
   </w:abstractNum>
-  <w:abstractNum w:abstractNumId="35" w15:restartNumberingAfterBreak="0">
+  <w:abstractNum w:abstractNumId="36" w15:restartNumberingAfterBreak="0">
     <w:nsid w:val="67EA53E8"/>
     <w:multiLevelType w:val="hybridMultilevel"/>
     <w:tmpl w:val="81308A8A"/>
@@ -46631,7 +47842,7 @@
       </w:rPr>
     </w:lvl>
   </w:abstractNum>
-  <w:abstractNum w:abstractNumId="36" w15:restartNumberingAfterBreak="0">
+  <w:abstractNum w:abstractNumId="37" w15:restartNumberingAfterBreak="0">
     <w:nsid w:val="69443274"/>
     <w:multiLevelType w:val="hybridMultilevel"/>
     <w:tmpl w:val="F9B6615C"/>
@@ -46720,7 +47931,7 @@
       </w:pPr>
     </w:lvl>
   </w:abstractNum>
-  <w:abstractNum w:abstractNumId="37" w15:restartNumberingAfterBreak="0">
+  <w:abstractNum w:abstractNumId="38" w15:restartNumberingAfterBreak="0">
     <w:nsid w:val="6EEF0A5D"/>
     <w:multiLevelType w:val="multilevel"/>
     <w:tmpl w:val="FFFFFFFF"/>
@@ -46833,7 +48044,7 @@
       </w:rPr>
     </w:lvl>
   </w:abstractNum>
-  <w:abstractNum w:abstractNumId="38" w15:restartNumberingAfterBreak="0">
+  <w:abstractNum w:abstractNumId="39" w15:restartNumberingAfterBreak="0">
     <w:nsid w:val="6F3E7742"/>
     <w:multiLevelType w:val="hybridMultilevel"/>
     <w:tmpl w:val="CC6E50BE"/>
@@ -46946,7 +48157,7 @@
       </w:rPr>
     </w:lvl>
   </w:abstractNum>
-  <w:abstractNum w:abstractNumId="39" w15:restartNumberingAfterBreak="0">
+  <w:abstractNum w:abstractNumId="40" w15:restartNumberingAfterBreak="0">
     <w:nsid w:val="727C575D"/>
     <w:multiLevelType w:val="multilevel"/>
     <w:tmpl w:val="FFFFFFFF"/>
@@ -47059,7 +48270,7 @@
       </w:rPr>
     </w:lvl>
   </w:abstractNum>
-  <w:abstractNum w:abstractNumId="40" w15:restartNumberingAfterBreak="0">
+  <w:abstractNum w:abstractNumId="41" w15:restartNumberingAfterBreak="0">
     <w:nsid w:val="74412793"/>
     <w:multiLevelType w:val="multilevel"/>
     <w:tmpl w:val="FFFFFFFF"/>
@@ -47172,7 +48383,7 @@
       </w:rPr>
     </w:lvl>
   </w:abstractNum>
-  <w:abstractNum w:abstractNumId="41" w15:restartNumberingAfterBreak="0">
+  <w:abstractNum w:abstractNumId="42" w15:restartNumberingAfterBreak="0">
     <w:nsid w:val="756A39F4"/>
     <w:multiLevelType w:val="multilevel"/>
     <w:tmpl w:val="FFFFFFFF"/>
@@ -47289,7 +48500,7 @@
       </w:rPr>
     </w:lvl>
   </w:abstractNum>
-  <w:abstractNum w:abstractNumId="42" w15:restartNumberingAfterBreak="0">
+  <w:abstractNum w:abstractNumId="43" w15:restartNumberingAfterBreak="0">
     <w:nsid w:val="75C600CD"/>
     <w:multiLevelType w:val="hybridMultilevel"/>
     <w:tmpl w:val="C0E829E4"/>
@@ -47501,7 +48712,7 @@
       </w:rPr>
     </w:lvl>
   </w:abstractNum>
-  <w:abstractNum w:abstractNumId="43" w15:restartNumberingAfterBreak="0">
+  <w:abstractNum w:abstractNumId="44" w15:restartNumberingAfterBreak="0">
     <w:nsid w:val="79C83C39"/>
     <w:multiLevelType w:val="hybridMultilevel"/>
     <w:tmpl w:val="195EA278"/>
@@ -47714,37 +48925,37 @@
     </w:lvl>
   </w:abstractNum>
   <w:num w:numId="1" w16cid:durableId="313263420">
-    <w:abstractNumId w:val="38"/>
+    <w:abstractNumId w:val="39"/>
   </w:num>
   <w:num w:numId="2" w16cid:durableId="1895463857">
-    <w:abstractNumId w:val="41"/>
+    <w:abstractNumId w:val="42"/>
   </w:num>
   <w:num w:numId="3" w16cid:durableId="1363165894">
     <w:abstractNumId w:val="0"/>
   </w:num>
   <w:num w:numId="4" w16cid:durableId="1666208483">
-    <w:abstractNumId w:val="37"/>
+    <w:abstractNumId w:val="38"/>
   </w:num>
   <w:num w:numId="5" w16cid:durableId="2065835066">
-    <w:abstractNumId w:val="39"/>
+    <w:abstractNumId w:val="40"/>
   </w:num>
   <w:num w:numId="6" w16cid:durableId="505904933">
-    <w:abstractNumId w:val="27"/>
+    <w:abstractNumId w:val="28"/>
   </w:num>
   <w:num w:numId="7" w16cid:durableId="887912071">
-    <w:abstractNumId w:val="33"/>
+    <w:abstractNumId w:val="34"/>
   </w:num>
   <w:num w:numId="8" w16cid:durableId="1223714466">
-    <w:abstractNumId w:val="28"/>
+    <w:abstractNumId w:val="29"/>
   </w:num>
   <w:num w:numId="9" w16cid:durableId="2025088705">
-    <w:abstractNumId w:val="40"/>
+    <w:abstractNumId w:val="41"/>
   </w:num>
   <w:num w:numId="10" w16cid:durableId="656150048">
-    <w:abstractNumId w:val="29"/>
+    <w:abstractNumId w:val="30"/>
   </w:num>
   <w:num w:numId="11" w16cid:durableId="374548655">
-    <w:abstractNumId w:val="32"/>
+    <w:abstractNumId w:val="33"/>
   </w:num>
   <w:num w:numId="12" w16cid:durableId="302079442">
     <w:abstractNumId w:val="1"/>
@@ -47756,13 +48967,13 @@
     <w:abstractNumId w:val="9"/>
   </w:num>
   <w:num w:numId="15" w16cid:durableId="131868016">
-    <w:abstractNumId w:val="30"/>
+    <w:abstractNumId w:val="31"/>
   </w:num>
   <w:num w:numId="16" w16cid:durableId="1223566266">
     <w:abstractNumId w:val="10"/>
   </w:num>
   <w:num w:numId="17" w16cid:durableId="365255429">
-    <w:abstractNumId w:val="25"/>
+    <w:abstractNumId w:val="26"/>
   </w:num>
   <w:num w:numId="18" w16cid:durableId="459566969">
     <w:abstractNumId w:val="8"/>
@@ -47771,7 +48982,7 @@
     <w:abstractNumId w:val="19"/>
   </w:num>
   <w:num w:numId="20" w16cid:durableId="950169206">
-    <w:abstractNumId w:val="22"/>
+    <w:abstractNumId w:val="23"/>
   </w:num>
   <w:num w:numId="21" w16cid:durableId="1870101287">
     <w:abstractNumId w:val="17"/>
@@ -47786,19 +48997,19 @@
     <w:abstractNumId w:val="3"/>
   </w:num>
   <w:num w:numId="25" w16cid:durableId="179053626">
-    <w:abstractNumId w:val="34"/>
+    <w:abstractNumId w:val="35"/>
   </w:num>
   <w:num w:numId="26" w16cid:durableId="2054576192">
-    <w:abstractNumId w:val="24"/>
+    <w:abstractNumId w:val="25"/>
   </w:num>
   <w:num w:numId="27" w16cid:durableId="1441340551">
-    <w:abstractNumId w:val="43"/>
+    <w:abstractNumId w:val="44"/>
   </w:num>
   <w:num w:numId="28" w16cid:durableId="311298955">
     <w:abstractNumId w:val="20"/>
   </w:num>
   <w:num w:numId="29" w16cid:durableId="272250102">
-    <w:abstractNumId w:val="42"/>
+    <w:abstractNumId w:val="43"/>
   </w:num>
   <w:num w:numId="30" w16cid:durableId="2009745312">
     <w:abstractNumId w:val="14"/>
@@ -47810,28 +49021,28 @@
     <w:abstractNumId w:val="15"/>
   </w:num>
   <w:num w:numId="33" w16cid:durableId="1489638676">
-    <w:abstractNumId w:val="26"/>
+    <w:abstractNumId w:val="27"/>
   </w:num>
   <w:num w:numId="34" w16cid:durableId="1572733676">
     <w:abstractNumId w:val="13"/>
   </w:num>
   <w:num w:numId="35" w16cid:durableId="1069764173">
-    <w:abstractNumId w:val="35"/>
+    <w:abstractNumId w:val="36"/>
   </w:num>
   <w:num w:numId="36" w16cid:durableId="674655168">
     <w:abstractNumId w:val="12"/>
   </w:num>
   <w:num w:numId="37" w16cid:durableId="107509994">
-    <w:abstractNumId w:val="31"/>
+    <w:abstractNumId w:val="32"/>
   </w:num>
   <w:num w:numId="38" w16cid:durableId="7487686">
     <w:abstractNumId w:val="7"/>
   </w:num>
   <w:num w:numId="39" w16cid:durableId="981422724">
-    <w:abstractNumId w:val="23"/>
+    <w:abstractNumId w:val="24"/>
   </w:num>
   <w:num w:numId="40" w16cid:durableId="1422293011">
-    <w:abstractNumId w:val="21"/>
+    <w:abstractNumId w:val="22"/>
   </w:num>
   <w:num w:numId="41" w16cid:durableId="1150172918">
     <w:abstractNumId w:val="2"/>
@@ -47843,7 +49054,10 @@
     <w:abstractNumId w:val="18"/>
   </w:num>
   <w:num w:numId="44" w16cid:durableId="316612465">
-    <w:abstractNumId w:val="36"/>
+    <w:abstractNumId w:val="37"/>
+  </w:num>
+  <w:num w:numId="45" w16cid:durableId="1985506983">
+    <w:abstractNumId w:val="21"/>
   </w:num>
 </w:numbering>
 </file>

</xml_diff>